<commit_message>
Se realiza continuidad de la ficha tecnica y se realiza el manual de usuario.
</commit_message>
<xml_diff>
--- a/FICHA-TECNICA.docx
+++ b/FICHA-TECNICA.docx
@@ -65,14 +65,14 @@
     </w:p>
     <w:tbl>
       <w:tblPr>
-        <w:tblStyle w:val="TableGrid"/>
+        <w:tblStyle w:val="Tablaconcuadrcula"/>
         <w:tblW w:w="9498" w:type="dxa"/>
         <w:tblInd w:w="-289" w:type="dxa"/>
         <w:tblLook w:val="04A0" w:firstRow="1" w:lastRow="0" w:firstColumn="1" w:lastColumn="0" w:noHBand="0" w:noVBand="1"/>
       </w:tblPr>
       <w:tblGrid>
-        <w:gridCol w:w="4785"/>
-        <w:gridCol w:w="4713"/>
+        <w:gridCol w:w="1459"/>
+        <w:gridCol w:w="8430"/>
       </w:tblGrid>
       <w:tr>
         <w:tc>
@@ -480,7 +480,23 @@
                 <w:sz w:val="24"/>
                 <w:szCs w:val="24"/>
               </w:rPr>
-              <w:t xml:space="preserve">se realizo el programa mediante el código de programación de Python ayuda de </w:t>
+              <w:t xml:space="preserve">se </w:t>
+            </w:r>
+            <w:r>
+              <w:rPr>
+                <w:rFonts w:ascii="Times New Roman" w:hAnsi="Times New Roman" w:cs="Times New Roman"/>
+                <w:sz w:val="24"/>
+                <w:szCs w:val="24"/>
+              </w:rPr>
+              <w:t>realizó</w:t>
+            </w:r>
+            <w:r>
+              <w:rPr>
+                <w:rFonts w:ascii="Times New Roman" w:hAnsi="Times New Roman" w:cs="Times New Roman"/>
+                <w:sz w:val="24"/>
+                <w:szCs w:val="24"/>
+              </w:rPr>
+              <w:t xml:space="preserve"> el programa mediante el código de programación de Python ayuda de </w:t>
             </w:r>
             <w:r>
               <w:rPr>
@@ -536,16 +552,7 @@
                 <w:sz w:val="24"/>
                 <w:szCs w:val="24"/>
               </w:rPr>
-              <w:t xml:space="preserve"> muy esenciales para el funcionamiento del videojuego las cuales son math para las operaciones matemáticas y </w:t>
-            </w:r>
-            <w:r>
-              <w:rPr>
-                <w:rFonts w:ascii="Times New Roman" w:hAnsi="Times New Roman" w:cs="Times New Roman"/>
-                <w:sz w:val="24"/>
-                <w:szCs w:val="24"/>
-              </w:rPr>
-              <w:lastRenderedPageBreak/>
-              <w:t xml:space="preserve">random para aleatorizar preguntas, respuestas y posiciones de los objetos y demás </w:t>
+              <w:t xml:space="preserve"> muy esenciales para el funcionamiento del videojuego las cuales son math para las operaciones matemáticas y random para aleatorizar preguntas, respuestas y posiciones de los objetos y demás </w:t>
             </w:r>
             <w:r>
               <w:rPr>
@@ -579,7 +586,6 @@
                 <w:sz w:val="24"/>
                 <w:szCs w:val="24"/>
               </w:rPr>
-              <w:lastRenderedPageBreak/>
               <w:t>Descripción Del Proyecto:</w:t>
             </w:r>
           </w:p>
@@ -655,7 +661,23 @@
                 <w:sz w:val="24"/>
                 <w:szCs w:val="24"/>
               </w:rPr>
-              <w:t xml:space="preserve">una mayor estimulación en el usuario ya que cuanta con varios objetos visuales y efectos auditivos, </w:t>
+              <w:t xml:space="preserve">una mayor estimulación en el usuario ya que </w:t>
+            </w:r>
+            <w:r>
+              <w:rPr>
+                <w:rFonts w:ascii="Times New Roman" w:hAnsi="Times New Roman" w:cs="Times New Roman"/>
+                <w:sz w:val="24"/>
+                <w:szCs w:val="24"/>
+              </w:rPr>
+              <w:t>cuenta</w:t>
+            </w:r>
+            <w:r>
+              <w:rPr>
+                <w:rFonts w:ascii="Times New Roman" w:hAnsi="Times New Roman" w:cs="Times New Roman"/>
+                <w:sz w:val="24"/>
+                <w:szCs w:val="24"/>
+              </w:rPr>
+              <w:t xml:space="preserve"> con varios objetos visuales y efectos auditivos, </w:t>
             </w:r>
             <w:r>
               <w:rPr>
@@ -703,6 +725,7 @@
                 <w:sz w:val="24"/>
                 <w:szCs w:val="24"/>
               </w:rPr>
+              <w:lastRenderedPageBreak/>
               <w:t>para que pueda ir siguiendo su aprendizaje evitando que sienta que no avanza</w:t>
             </w:r>
           </w:p>
@@ -729,6 +752,7 @@
                 <w:sz w:val="24"/>
                 <w:szCs w:val="24"/>
               </w:rPr>
+              <w:lastRenderedPageBreak/>
               <w:t>Fases Del Proyecto:</w:t>
             </w:r>
           </w:p>
@@ -777,16 +801,7 @@
                 <w:sz w:val="24"/>
                 <w:szCs w:val="24"/>
               </w:rPr>
-              <w:t xml:space="preserve"> realizamos pruebas del juego para evitar la mayor cantidad de </w:t>
-            </w:r>
-            <w:r>
-              <w:rPr>
-                <w:rFonts w:ascii="Times New Roman" w:hAnsi="Times New Roman" w:cs="Times New Roman"/>
-                <w:sz w:val="24"/>
-                <w:szCs w:val="24"/>
-              </w:rPr>
-              <w:lastRenderedPageBreak/>
-              <w:t xml:space="preserve">errores, realizamos las adecuaciones </w:t>
+              <w:t xml:space="preserve"> realizamos pruebas del juego para evitar la mayor cantidad de errores, realizamos las adecuaciones </w:t>
             </w:r>
             <w:r>
               <w:rPr>
@@ -836,7 +851,6 @@
                 <w:sz w:val="24"/>
                 <w:szCs w:val="24"/>
               </w:rPr>
-              <w:lastRenderedPageBreak/>
               <w:t>Objetivos Del Proyecto</w:t>
             </w:r>
           </w:p>
@@ -885,7 +899,23 @@
                 <w:sz w:val="24"/>
                 <w:szCs w:val="24"/>
               </w:rPr>
-              <w:t xml:space="preserve">matemáticas a un sistema mas interactivo y llamativo, también se </w:t>
+              <w:t xml:space="preserve">matemáticas a un sistema </w:t>
+            </w:r>
+            <w:r>
+              <w:rPr>
+                <w:rFonts w:ascii="Times New Roman" w:hAnsi="Times New Roman" w:cs="Times New Roman"/>
+                <w:sz w:val="24"/>
+                <w:szCs w:val="24"/>
+              </w:rPr>
+              <w:t>más</w:t>
+            </w:r>
+            <w:r>
+              <w:rPr>
+                <w:rFonts w:ascii="Times New Roman" w:hAnsi="Times New Roman" w:cs="Times New Roman"/>
+                <w:sz w:val="24"/>
+                <w:szCs w:val="24"/>
+              </w:rPr>
+              <w:t xml:space="preserve"> interactivo y llamativo, también se </w:t>
             </w:r>
             <w:r>
               <w:rPr>
@@ -918,6 +948,1351 @@
                 <w:szCs w:val="24"/>
               </w:rPr>
               <w:t>a personas que tengan alguna limitación en el aprendizaje</w:t>
+            </w:r>
+          </w:p>
+        </w:tc>
+      </w:tr>
+      <w:tr>
+        <w:tc>
+          <w:tcPr>
+            <w:tcW w:w="4785" w:type="dxa"/>
+          </w:tcPr>
+          <w:p>
+            <w:pPr>
+              <w:spacing w:line="480" w:lineRule="auto"/>
+              <w:jc w:val="both"/>
+              <w:rPr>
+                <w:rFonts w:ascii="Times New Roman" w:hAnsi="Times New Roman" w:cs="Times New Roman"/>
+                <w:sz w:val="24"/>
+                <w:szCs w:val="24"/>
+              </w:rPr>
+            </w:pPr>
+            <w:r>
+              <w:rPr>
+                <w:rFonts w:ascii="Times New Roman" w:hAnsi="Times New Roman" w:cs="Times New Roman"/>
+                <w:sz w:val="24"/>
+                <w:szCs w:val="24"/>
+              </w:rPr>
+              <w:t>Explicación del Código (Resumen paso a paso)</w:t>
+            </w:r>
+          </w:p>
+        </w:tc>
+        <w:tc>
+          <w:tcPr>
+            <w:tcW w:w="4713" w:type="dxa"/>
+          </w:tcPr>
+          <w:p>
+            <w:pPr>
+              <w:spacing w:line="480" w:lineRule="auto"/>
+              <w:jc w:val="both"/>
+              <w:rPr>
+                <w:rFonts w:ascii="Times New Roman" w:hAnsi="Times New Roman" w:cs="Times New Roman"/>
+                <w:b/>
+                <w:bCs/>
+                <w:sz w:val="24"/>
+                <w:szCs w:val="24"/>
+              </w:rPr>
+            </w:pPr>
+            <w:r>
+              <w:rPr>
+                <w:rFonts w:ascii="Times New Roman" w:hAnsi="Times New Roman" w:cs="Times New Roman"/>
+                <w:b/>
+                <w:bCs/>
+                <w:sz w:val="24"/>
+                <w:szCs w:val="24"/>
+                <w:highlight w:val="yellow"/>
+              </w:rPr>
+              <w:t>1. Inicialización</w:t>
+            </w:r>
+          </w:p>
+          <w:p>
+            <w:pPr>
+              <w:pStyle w:val="Prrafodelista"/>
+              <w:numPr>
+                <w:ilvl w:val="0"/>
+                <w:numId w:val="1"/>
+              </w:numPr>
+              <w:spacing w:line="480" w:lineRule="auto"/>
+              <w:jc w:val="both"/>
+              <w:rPr>
+                <w:rFonts w:ascii="Times New Roman" w:hAnsi="Times New Roman" w:cs="Times New Roman"/>
+                <w:sz w:val="24"/>
+                <w:szCs w:val="24"/>
+              </w:rPr>
+            </w:pPr>
+            <w:r>
+              <w:rPr>
+                <w:rFonts w:ascii="Times New Roman" w:hAnsi="Times New Roman" w:cs="Times New Roman"/>
+                <w:sz w:val="24"/>
+                <w:szCs w:val="24"/>
+              </w:rPr>
+              <w:t>Se inicia pygame y se configura la pantalla completa.</w:t>
+            </w:r>
+          </w:p>
+          <w:p>
+            <w:pPr>
+              <w:pStyle w:val="Prrafodelista"/>
+              <w:numPr>
+                <w:ilvl w:val="0"/>
+                <w:numId w:val="1"/>
+              </w:numPr>
+              <w:spacing w:line="480" w:lineRule="auto"/>
+              <w:jc w:val="both"/>
+              <w:rPr>
+                <w:rFonts w:ascii="Times New Roman" w:hAnsi="Times New Roman" w:cs="Times New Roman"/>
+                <w:sz w:val="24"/>
+                <w:szCs w:val="24"/>
+              </w:rPr>
+            </w:pPr>
+            <w:r>
+              <w:rPr>
+                <w:rFonts w:ascii="Times New Roman" w:hAnsi="Times New Roman" w:cs="Times New Roman"/>
+                <w:sz w:val="24"/>
+                <w:szCs w:val="24"/>
+              </w:rPr>
+              <w:t>Se definen colores, fuentes, constantes y variables globales.</w:t>
+            </w:r>
+          </w:p>
+          <w:p>
+            <w:pPr>
+              <w:spacing w:line="480" w:lineRule="auto"/>
+              <w:jc w:val="both"/>
+              <w:rPr>
+                <w:rFonts w:ascii="Times New Roman" w:hAnsi="Times New Roman" w:cs="Times New Roman"/>
+                <w:sz w:val="24"/>
+                <w:szCs w:val="24"/>
+              </w:rPr>
+            </w:pPr>
+            <w:r>
+              <w:rPr>
+                <w:rFonts w:ascii="Times New Roman" w:hAnsi="Times New Roman" w:cs="Times New Roman"/>
+                <w:b/>
+                <w:bCs/>
+                <w:sz w:val="24"/>
+                <w:szCs w:val="24"/>
+                <w:highlight w:val="yellow"/>
+              </w:rPr>
+              <w:t>2. Cargas de Recursos</w:t>
+            </w:r>
+          </w:p>
+          <w:p>
+            <w:pPr>
+              <w:pStyle w:val="Prrafodelista"/>
+              <w:numPr>
+                <w:ilvl w:val="0"/>
+                <w:numId w:val="2"/>
+              </w:numPr>
+              <w:spacing w:line="480" w:lineRule="auto"/>
+              <w:jc w:val="both"/>
+              <w:rPr>
+                <w:rFonts w:ascii="Times New Roman" w:hAnsi="Times New Roman" w:cs="Times New Roman"/>
+                <w:sz w:val="24"/>
+                <w:szCs w:val="24"/>
+              </w:rPr>
+            </w:pPr>
+            <w:r>
+              <w:rPr>
+                <w:rFonts w:ascii="Times New Roman" w:hAnsi="Times New Roman" w:cs="Times New Roman"/>
+                <w:sz w:val="24"/>
+                <w:szCs w:val="24"/>
+              </w:rPr>
+              <w:t>Sonidos: Archivos .wav para recolección, golpes, victoria y derrota.</w:t>
+            </w:r>
+          </w:p>
+          <w:p>
+            <w:pPr>
+              <w:spacing w:line="480" w:lineRule="auto"/>
+              <w:jc w:val="both"/>
+              <w:rPr>
+                <w:rFonts w:ascii="Times New Roman" w:hAnsi="Times New Roman" w:cs="Times New Roman"/>
+                <w:sz w:val="24"/>
+                <w:szCs w:val="24"/>
+              </w:rPr>
+            </w:pPr>
+          </w:p>
+          <w:p>
+            <w:pPr>
+              <w:pStyle w:val="Prrafodelista"/>
+              <w:numPr>
+                <w:ilvl w:val="0"/>
+                <w:numId w:val="2"/>
+              </w:numPr>
+              <w:spacing w:line="480" w:lineRule="auto"/>
+              <w:jc w:val="both"/>
+              <w:rPr>
+                <w:rFonts w:ascii="Times New Roman" w:hAnsi="Times New Roman" w:cs="Times New Roman"/>
+                <w:sz w:val="24"/>
+                <w:szCs w:val="24"/>
+              </w:rPr>
+            </w:pPr>
+            <w:r>
+              <w:rPr>
+                <w:rFonts w:ascii="Times New Roman" w:hAnsi="Times New Roman" w:cs="Times New Roman"/>
+                <w:sz w:val="24"/>
+                <w:szCs w:val="24"/>
+              </w:rPr>
+              <w:t>Imágenes: PNGs para jugador, enemigos, objetos, obstáculos, controles y animaciones GIF.</w:t>
+            </w:r>
+          </w:p>
+          <w:p>
+            <w:pPr>
+              <w:pStyle w:val="Prrafodelista"/>
+              <w:rPr>
+                <w:rFonts w:ascii="Times New Roman" w:hAnsi="Times New Roman" w:cs="Times New Roman"/>
+                <w:sz w:val="24"/>
+                <w:szCs w:val="24"/>
+              </w:rPr>
+            </w:pPr>
+          </w:p>
+          <w:p>
+            <w:pPr>
+              <w:spacing w:line="480" w:lineRule="auto"/>
+              <w:jc w:val="both"/>
+              <w:rPr>
+                <w:rFonts w:ascii="Times New Roman" w:hAnsi="Times New Roman" w:cs="Times New Roman"/>
+                <w:b/>
+                <w:bCs/>
+                <w:sz w:val="24"/>
+                <w:szCs w:val="24"/>
+              </w:rPr>
+            </w:pPr>
+            <w:r>
+              <w:rPr>
+                <w:rFonts w:ascii="Times New Roman" w:hAnsi="Times New Roman" w:cs="Times New Roman"/>
+                <w:b/>
+                <w:bCs/>
+                <w:sz w:val="24"/>
+                <w:szCs w:val="24"/>
+                <w:highlight w:val="yellow"/>
+              </w:rPr>
+              <w:lastRenderedPageBreak/>
+              <w:t>3. Definición de Clases</w:t>
+            </w:r>
+          </w:p>
+          <w:p>
+            <w:pPr>
+              <w:pStyle w:val="Prrafodelista"/>
+              <w:numPr>
+                <w:ilvl w:val="0"/>
+                <w:numId w:val="3"/>
+              </w:numPr>
+              <w:spacing w:line="480" w:lineRule="auto"/>
+              <w:jc w:val="both"/>
+              <w:rPr>
+                <w:rFonts w:ascii="Times New Roman" w:hAnsi="Times New Roman" w:cs="Times New Roman"/>
+                <w:sz w:val="24"/>
+                <w:szCs w:val="24"/>
+              </w:rPr>
+            </w:pPr>
+            <w:r>
+              <w:rPr>
+                <w:rFonts w:ascii="Times New Roman" w:hAnsi="Times New Roman" w:cs="Times New Roman"/>
+                <w:sz w:val="24"/>
+                <w:szCs w:val="24"/>
+                <w:highlight w:val="yellow"/>
+              </w:rPr>
+              <w:t>Player:</w:t>
+            </w:r>
+            <w:r>
+              <w:rPr>
+                <w:rFonts w:ascii="Times New Roman" w:hAnsi="Times New Roman" w:cs="Times New Roman"/>
+                <w:sz w:val="24"/>
+                <w:szCs w:val="24"/>
+              </w:rPr>
+              <w:t xml:space="preserve"> Controla al jugador, salud, movimiento, ataque y recolección.</w:t>
+            </w:r>
+          </w:p>
+          <w:p>
+            <w:pPr>
+              <w:spacing w:line="480" w:lineRule="auto"/>
+              <w:jc w:val="both"/>
+              <w:rPr>
+                <w:rFonts w:ascii="Times New Roman" w:hAnsi="Times New Roman" w:cs="Times New Roman"/>
+                <w:sz w:val="24"/>
+                <w:szCs w:val="24"/>
+              </w:rPr>
+            </w:pPr>
+          </w:p>
+          <w:p>
+            <w:pPr>
+              <w:pStyle w:val="Prrafodelista"/>
+              <w:numPr>
+                <w:ilvl w:val="0"/>
+                <w:numId w:val="3"/>
+              </w:numPr>
+              <w:spacing w:line="480" w:lineRule="auto"/>
+              <w:jc w:val="both"/>
+              <w:rPr>
+                <w:rFonts w:ascii="Times New Roman" w:hAnsi="Times New Roman" w:cs="Times New Roman"/>
+                <w:sz w:val="24"/>
+                <w:szCs w:val="24"/>
+              </w:rPr>
+            </w:pPr>
+            <w:r>
+              <w:rPr>
+                <w:rFonts w:ascii="Times New Roman" w:hAnsi="Times New Roman" w:cs="Times New Roman"/>
+                <w:sz w:val="24"/>
+                <w:szCs w:val="24"/>
+                <w:highlight w:val="yellow"/>
+              </w:rPr>
+              <w:t>CollectibleObject:</w:t>
+            </w:r>
+            <w:r>
+              <w:rPr>
+                <w:rFonts w:ascii="Times New Roman" w:hAnsi="Times New Roman" w:cs="Times New Roman"/>
+                <w:sz w:val="24"/>
+                <w:szCs w:val="24"/>
+              </w:rPr>
+              <w:t xml:space="preserve"> Representa los objetos recolectables (zapatos).</w:t>
+            </w:r>
+          </w:p>
+          <w:p>
+            <w:pPr>
+              <w:spacing w:line="480" w:lineRule="auto"/>
+              <w:jc w:val="both"/>
+              <w:rPr>
+                <w:rFonts w:ascii="Times New Roman" w:hAnsi="Times New Roman" w:cs="Times New Roman"/>
+                <w:sz w:val="24"/>
+                <w:szCs w:val="24"/>
+              </w:rPr>
+            </w:pPr>
+          </w:p>
+          <w:p>
+            <w:pPr>
+              <w:pStyle w:val="Prrafodelista"/>
+              <w:numPr>
+                <w:ilvl w:val="0"/>
+                <w:numId w:val="3"/>
+              </w:numPr>
+              <w:spacing w:line="480" w:lineRule="auto"/>
+              <w:jc w:val="both"/>
+              <w:rPr>
+                <w:rFonts w:ascii="Times New Roman" w:hAnsi="Times New Roman" w:cs="Times New Roman"/>
+                <w:sz w:val="24"/>
+                <w:szCs w:val="24"/>
+              </w:rPr>
+            </w:pPr>
+            <w:r>
+              <w:rPr>
+                <w:rFonts w:ascii="Times New Roman" w:hAnsi="Times New Roman" w:cs="Times New Roman"/>
+                <w:sz w:val="24"/>
+                <w:szCs w:val="24"/>
+                <w:highlight w:val="yellow"/>
+              </w:rPr>
+              <w:t>Goal:</w:t>
+            </w:r>
+            <w:r>
+              <w:rPr>
+                <w:rFonts w:ascii="Times New Roman" w:hAnsi="Times New Roman" w:cs="Times New Roman"/>
+                <w:sz w:val="24"/>
+                <w:szCs w:val="24"/>
+              </w:rPr>
+              <w:t xml:space="preserve"> Representa las metas con resultados numéricos.</w:t>
+            </w:r>
+          </w:p>
+          <w:p>
+            <w:pPr>
+              <w:spacing w:line="480" w:lineRule="auto"/>
+              <w:jc w:val="both"/>
+              <w:rPr>
+                <w:rFonts w:ascii="Times New Roman" w:hAnsi="Times New Roman" w:cs="Times New Roman"/>
+                <w:sz w:val="24"/>
+                <w:szCs w:val="24"/>
+              </w:rPr>
+            </w:pPr>
+          </w:p>
+          <w:p>
+            <w:pPr>
+              <w:pStyle w:val="Prrafodelista"/>
+              <w:numPr>
+                <w:ilvl w:val="0"/>
+                <w:numId w:val="3"/>
+              </w:numPr>
+              <w:spacing w:line="480" w:lineRule="auto"/>
+              <w:jc w:val="both"/>
+              <w:rPr>
+                <w:rFonts w:ascii="Times New Roman" w:hAnsi="Times New Roman" w:cs="Times New Roman"/>
+                <w:sz w:val="24"/>
+                <w:szCs w:val="24"/>
+              </w:rPr>
+            </w:pPr>
+            <w:r>
+              <w:rPr>
+                <w:rFonts w:ascii="Times New Roman" w:hAnsi="Times New Roman" w:cs="Times New Roman"/>
+                <w:sz w:val="24"/>
+                <w:szCs w:val="24"/>
+                <w:highlight w:val="yellow"/>
+              </w:rPr>
+              <w:t>Obstacle:</w:t>
+            </w:r>
+            <w:r>
+              <w:rPr>
+                <w:rFonts w:ascii="Times New Roman" w:hAnsi="Times New Roman" w:cs="Times New Roman"/>
+                <w:sz w:val="24"/>
+                <w:szCs w:val="24"/>
+              </w:rPr>
+              <w:t xml:space="preserve"> Obstáculos sólidos o mortales.</w:t>
+            </w:r>
+          </w:p>
+          <w:p>
+            <w:pPr>
+              <w:spacing w:line="480" w:lineRule="auto"/>
+              <w:jc w:val="both"/>
+              <w:rPr>
+                <w:rFonts w:ascii="Times New Roman" w:hAnsi="Times New Roman" w:cs="Times New Roman"/>
+                <w:sz w:val="24"/>
+                <w:szCs w:val="24"/>
+              </w:rPr>
+            </w:pPr>
+          </w:p>
+          <w:p>
+            <w:pPr>
+              <w:pStyle w:val="Prrafodelista"/>
+              <w:numPr>
+                <w:ilvl w:val="0"/>
+                <w:numId w:val="3"/>
+              </w:numPr>
+              <w:spacing w:line="480" w:lineRule="auto"/>
+              <w:jc w:val="both"/>
+              <w:rPr>
+                <w:rFonts w:ascii="Times New Roman" w:hAnsi="Times New Roman" w:cs="Times New Roman"/>
+                <w:sz w:val="24"/>
+                <w:szCs w:val="24"/>
+              </w:rPr>
+            </w:pPr>
+            <w:r>
+              <w:rPr>
+                <w:rFonts w:ascii="Times New Roman" w:hAnsi="Times New Roman" w:cs="Times New Roman"/>
+                <w:sz w:val="24"/>
+                <w:szCs w:val="24"/>
+                <w:highlight w:val="yellow"/>
+              </w:rPr>
+              <w:t>Enemy:</w:t>
+            </w:r>
+            <w:r>
+              <w:rPr>
+                <w:rFonts w:ascii="Times New Roman" w:hAnsi="Times New Roman" w:cs="Times New Roman"/>
+                <w:sz w:val="24"/>
+                <w:szCs w:val="24"/>
+              </w:rPr>
+              <w:t xml:space="preserve"> Enemigos que atacan al jugador y sueltan objetos al morir</w:t>
+            </w:r>
+          </w:p>
+          <w:p>
+            <w:pPr>
+              <w:pStyle w:val="Prrafodelista"/>
+              <w:rPr>
+                <w:rFonts w:ascii="Times New Roman" w:hAnsi="Times New Roman" w:cs="Times New Roman"/>
+                <w:sz w:val="24"/>
+                <w:szCs w:val="24"/>
+              </w:rPr>
+            </w:pPr>
+          </w:p>
+          <w:p>
+            <w:pPr>
+              <w:spacing w:line="480" w:lineRule="auto"/>
+              <w:jc w:val="both"/>
+              <w:rPr>
+                <w:rFonts w:ascii="Times New Roman" w:hAnsi="Times New Roman" w:cs="Times New Roman"/>
+                <w:b/>
+                <w:bCs/>
+                <w:sz w:val="24"/>
+                <w:szCs w:val="24"/>
+              </w:rPr>
+            </w:pPr>
+            <w:r>
+              <w:rPr>
+                <w:rFonts w:ascii="Times New Roman" w:hAnsi="Times New Roman" w:cs="Times New Roman"/>
+                <w:b/>
+                <w:bCs/>
+                <w:sz w:val="24"/>
+                <w:szCs w:val="24"/>
+                <w:highlight w:val="yellow"/>
+              </w:rPr>
+              <w:t>4. Funciones Auxiliares</w:t>
+            </w:r>
+          </w:p>
+          <w:p>
+            <w:pPr>
+              <w:pStyle w:val="Prrafodelista"/>
+              <w:numPr>
+                <w:ilvl w:val="0"/>
+                <w:numId w:val="5"/>
+              </w:numPr>
+              <w:spacing w:line="480" w:lineRule="auto"/>
+              <w:jc w:val="both"/>
+              <w:rPr>
+                <w:rFonts w:ascii="Times New Roman" w:hAnsi="Times New Roman" w:cs="Times New Roman"/>
+                <w:sz w:val="24"/>
+                <w:szCs w:val="24"/>
+              </w:rPr>
+            </w:pPr>
+            <w:r>
+              <w:rPr>
+                <w:rFonts w:ascii="Times New Roman" w:hAnsi="Times New Roman" w:cs="Times New Roman"/>
+                <w:sz w:val="24"/>
+                <w:szCs w:val="24"/>
+                <w:highlight w:val="yellow"/>
+              </w:rPr>
+              <w:t>draw_text,draw_button,draw_wrapped_text:</w:t>
+            </w:r>
+            <w:r>
+              <w:rPr>
+                <w:rFonts w:ascii="Times New Roman" w:hAnsi="Times New Roman" w:cs="Times New Roman"/>
+                <w:sz w:val="24"/>
+                <w:szCs w:val="24"/>
+              </w:rPr>
+              <w:t xml:space="preserve"> Para mostrar texto en pantalla.</w:t>
+            </w:r>
+          </w:p>
+          <w:p>
+            <w:pPr>
+              <w:spacing w:line="480" w:lineRule="auto"/>
+              <w:jc w:val="both"/>
+              <w:rPr>
+                <w:rFonts w:ascii="Times New Roman" w:hAnsi="Times New Roman" w:cs="Times New Roman"/>
+                <w:sz w:val="24"/>
+                <w:szCs w:val="24"/>
+              </w:rPr>
+            </w:pPr>
+          </w:p>
+          <w:p>
+            <w:pPr>
+              <w:pStyle w:val="Prrafodelista"/>
+              <w:numPr>
+                <w:ilvl w:val="0"/>
+                <w:numId w:val="4"/>
+              </w:numPr>
+              <w:spacing w:line="480" w:lineRule="auto"/>
+              <w:jc w:val="both"/>
+              <w:rPr>
+                <w:rFonts w:ascii="Times New Roman" w:hAnsi="Times New Roman" w:cs="Times New Roman"/>
+                <w:sz w:val="24"/>
+                <w:szCs w:val="24"/>
+              </w:rPr>
+            </w:pPr>
+            <w:r>
+              <w:rPr>
+                <w:rFonts w:ascii="Times New Roman" w:hAnsi="Times New Roman" w:cs="Times New Roman"/>
+                <w:sz w:val="24"/>
+                <w:szCs w:val="24"/>
+                <w:highlight w:val="yellow"/>
+              </w:rPr>
+              <w:t>generate_operation:</w:t>
+            </w:r>
+            <w:r>
+              <w:rPr>
+                <w:rFonts w:ascii="Times New Roman" w:hAnsi="Times New Roman" w:cs="Times New Roman"/>
+                <w:sz w:val="24"/>
+                <w:szCs w:val="24"/>
+              </w:rPr>
+              <w:t xml:space="preserve"> </w:t>
+            </w:r>
+            <w:r>
+              <w:rPr>
+                <w:rFonts w:ascii="Times New Roman" w:hAnsi="Times New Roman" w:cs="Times New Roman"/>
+                <w:sz w:val="24"/>
+                <w:szCs w:val="24"/>
+              </w:rPr>
+              <w:t>Crea operaciones matemáticas con respuestas correctas e incorrectas.</w:t>
+            </w:r>
+          </w:p>
+          <w:p>
+            <w:pPr>
+              <w:spacing w:line="480" w:lineRule="auto"/>
+              <w:jc w:val="both"/>
+              <w:rPr>
+                <w:rFonts w:ascii="Times New Roman" w:hAnsi="Times New Roman" w:cs="Times New Roman"/>
+                <w:sz w:val="24"/>
+                <w:szCs w:val="24"/>
+              </w:rPr>
+            </w:pPr>
+          </w:p>
+          <w:p>
+            <w:pPr>
+              <w:pStyle w:val="Prrafodelista"/>
+              <w:numPr>
+                <w:ilvl w:val="0"/>
+                <w:numId w:val="4"/>
+              </w:numPr>
+              <w:spacing w:line="480" w:lineRule="auto"/>
+              <w:jc w:val="both"/>
+              <w:rPr>
+                <w:rFonts w:ascii="Times New Roman" w:hAnsi="Times New Roman" w:cs="Times New Roman"/>
+                <w:sz w:val="24"/>
+                <w:szCs w:val="24"/>
+              </w:rPr>
+            </w:pPr>
+            <w:r>
+              <w:rPr>
+                <w:rFonts w:ascii="Times New Roman" w:hAnsi="Times New Roman" w:cs="Times New Roman"/>
+                <w:sz w:val="24"/>
+                <w:szCs w:val="24"/>
+                <w:highlight w:val="yellow"/>
+              </w:rPr>
+              <w:t>generate_level:</w:t>
+            </w:r>
+            <w:r>
+              <w:rPr>
+                <w:rFonts w:ascii="Times New Roman" w:hAnsi="Times New Roman" w:cs="Times New Roman"/>
+                <w:sz w:val="24"/>
+                <w:szCs w:val="24"/>
+              </w:rPr>
+              <w:t xml:space="preserve"> Dibuja todos los elementos del nivel (jugador, objetos, enemigos, etc.).</w:t>
+            </w:r>
+          </w:p>
+          <w:p>
+            <w:pPr>
+              <w:pStyle w:val="Prrafodelista"/>
+              <w:rPr>
+                <w:rFonts w:ascii="Times New Roman" w:hAnsi="Times New Roman" w:cs="Times New Roman"/>
+                <w:sz w:val="24"/>
+                <w:szCs w:val="24"/>
+              </w:rPr>
+            </w:pPr>
+          </w:p>
+          <w:p>
+            <w:pPr>
+              <w:spacing w:line="480" w:lineRule="auto"/>
+              <w:jc w:val="both"/>
+              <w:rPr>
+                <w:rFonts w:ascii="Times New Roman" w:hAnsi="Times New Roman" w:cs="Times New Roman"/>
+                <w:b/>
+                <w:bCs/>
+                <w:sz w:val="24"/>
+                <w:szCs w:val="24"/>
+              </w:rPr>
+            </w:pPr>
+            <w:r>
+              <w:rPr>
+                <w:rFonts w:ascii="Times New Roman" w:hAnsi="Times New Roman" w:cs="Times New Roman"/>
+                <w:b/>
+                <w:bCs/>
+                <w:sz w:val="24"/>
+                <w:szCs w:val="24"/>
+                <w:highlight w:val="yellow"/>
+              </w:rPr>
+              <w:t>5. Estados del Juego</w:t>
+            </w:r>
+          </w:p>
+          <w:p>
+            <w:pPr>
+              <w:pStyle w:val="Prrafodelista"/>
+              <w:numPr>
+                <w:ilvl w:val="0"/>
+                <w:numId w:val="6"/>
+              </w:numPr>
+              <w:spacing w:line="480" w:lineRule="auto"/>
+              <w:jc w:val="both"/>
+              <w:rPr>
+                <w:rFonts w:ascii="Times New Roman" w:hAnsi="Times New Roman" w:cs="Times New Roman"/>
+                <w:sz w:val="24"/>
+                <w:szCs w:val="24"/>
+              </w:rPr>
+            </w:pPr>
+            <w:r>
+              <w:rPr>
+                <w:rFonts w:ascii="Times New Roman" w:hAnsi="Times New Roman" w:cs="Times New Roman"/>
+                <w:sz w:val="24"/>
+                <w:szCs w:val="24"/>
+                <w:highlight w:val="yellow"/>
+              </w:rPr>
+              <w:t>menu:</w:t>
+            </w:r>
+            <w:r>
+              <w:rPr>
+                <w:rFonts w:ascii="Times New Roman" w:hAnsi="Times New Roman" w:cs="Times New Roman"/>
+                <w:sz w:val="24"/>
+                <w:szCs w:val="24"/>
+              </w:rPr>
+              <w:t xml:space="preserve"> Pantalla principal con botones de selección de operación.</w:t>
+            </w:r>
+          </w:p>
+          <w:p>
+            <w:pPr>
+              <w:pStyle w:val="Prrafodelista"/>
+              <w:numPr>
+                <w:ilvl w:val="0"/>
+                <w:numId w:val="6"/>
+              </w:numPr>
+              <w:spacing w:line="480" w:lineRule="auto"/>
+              <w:jc w:val="both"/>
+              <w:rPr>
+                <w:rFonts w:ascii="Times New Roman" w:hAnsi="Times New Roman" w:cs="Times New Roman"/>
+                <w:sz w:val="24"/>
+                <w:szCs w:val="24"/>
+              </w:rPr>
+            </w:pPr>
+            <w:r>
+              <w:rPr>
+                <w:rFonts w:ascii="Times New Roman" w:hAnsi="Times New Roman" w:cs="Times New Roman"/>
+                <w:sz w:val="24"/>
+                <w:szCs w:val="24"/>
+                <w:highlight w:val="yellow"/>
+              </w:rPr>
+              <w:t>playing:</w:t>
+            </w:r>
+            <w:r>
+              <w:rPr>
+                <w:rFonts w:ascii="Times New Roman" w:hAnsi="Times New Roman" w:cs="Times New Roman"/>
+                <w:sz w:val="24"/>
+                <w:szCs w:val="24"/>
+              </w:rPr>
+              <w:t xml:space="preserve"> Nivel activo.</w:t>
+            </w:r>
+          </w:p>
+          <w:p>
+            <w:pPr>
+              <w:pStyle w:val="Prrafodelista"/>
+              <w:numPr>
+                <w:ilvl w:val="0"/>
+                <w:numId w:val="6"/>
+              </w:numPr>
+              <w:spacing w:line="480" w:lineRule="auto"/>
+              <w:jc w:val="both"/>
+              <w:rPr>
+                <w:rFonts w:ascii="Times New Roman" w:hAnsi="Times New Roman" w:cs="Times New Roman"/>
+                <w:sz w:val="24"/>
+                <w:szCs w:val="24"/>
+              </w:rPr>
+            </w:pPr>
+            <w:r>
+              <w:rPr>
+                <w:rFonts w:ascii="Times New Roman" w:hAnsi="Times New Roman" w:cs="Times New Roman"/>
+                <w:sz w:val="24"/>
+                <w:szCs w:val="24"/>
+                <w:highlight w:val="yellow"/>
+              </w:rPr>
+              <w:t>feedback, level_complete, game_over, show_answer_popup, controls_info:</w:t>
+            </w:r>
+            <w:r>
+              <w:rPr>
+                <w:rFonts w:ascii="Times New Roman" w:hAnsi="Times New Roman" w:cs="Times New Roman"/>
+                <w:sz w:val="24"/>
+                <w:szCs w:val="24"/>
+              </w:rPr>
+              <w:t xml:space="preserve"> Estados para mostrar mensajes, resultados o controles.</w:t>
+            </w:r>
+          </w:p>
+          <w:p>
+            <w:pPr>
+              <w:spacing w:line="480" w:lineRule="auto"/>
+              <w:jc w:val="both"/>
+              <w:rPr>
+                <w:rFonts w:ascii="Times New Roman" w:hAnsi="Times New Roman" w:cs="Times New Roman"/>
+                <w:b/>
+                <w:bCs/>
+                <w:sz w:val="24"/>
+                <w:szCs w:val="24"/>
+              </w:rPr>
+            </w:pPr>
+            <w:r>
+              <w:rPr>
+                <w:rFonts w:ascii="Times New Roman" w:hAnsi="Times New Roman" w:cs="Times New Roman"/>
+                <w:b/>
+                <w:bCs/>
+                <w:sz w:val="24"/>
+                <w:szCs w:val="24"/>
+                <w:highlight w:val="yellow"/>
+              </w:rPr>
+              <w:t>6. Bucle Principal</w:t>
+            </w:r>
+          </w:p>
+          <w:p>
+            <w:pPr>
+              <w:pStyle w:val="Prrafodelista"/>
+              <w:numPr>
+                <w:ilvl w:val="0"/>
+                <w:numId w:val="7"/>
+              </w:numPr>
+              <w:spacing w:line="480" w:lineRule="auto"/>
+              <w:jc w:val="both"/>
+              <w:rPr>
+                <w:rFonts w:ascii="Times New Roman" w:hAnsi="Times New Roman" w:cs="Times New Roman"/>
+                <w:sz w:val="24"/>
+                <w:szCs w:val="24"/>
+              </w:rPr>
+            </w:pPr>
+            <w:r>
+              <w:rPr>
+                <w:rFonts w:ascii="Times New Roman" w:hAnsi="Times New Roman" w:cs="Times New Roman"/>
+                <w:sz w:val="24"/>
+                <w:szCs w:val="24"/>
+              </w:rPr>
+              <w:t>Manejo de eventos (teclado, ratón).</w:t>
+            </w:r>
+          </w:p>
+          <w:p>
+            <w:pPr>
+              <w:spacing w:line="480" w:lineRule="auto"/>
+              <w:jc w:val="both"/>
+              <w:rPr>
+                <w:rFonts w:ascii="Times New Roman" w:hAnsi="Times New Roman" w:cs="Times New Roman"/>
+                <w:sz w:val="24"/>
+                <w:szCs w:val="24"/>
+              </w:rPr>
+            </w:pPr>
+          </w:p>
+          <w:p>
+            <w:pPr>
+              <w:pStyle w:val="Prrafodelista"/>
+              <w:numPr>
+                <w:ilvl w:val="0"/>
+                <w:numId w:val="7"/>
+              </w:numPr>
+              <w:spacing w:line="480" w:lineRule="auto"/>
+              <w:jc w:val="both"/>
+              <w:rPr>
+                <w:rFonts w:ascii="Times New Roman" w:hAnsi="Times New Roman" w:cs="Times New Roman"/>
+                <w:sz w:val="24"/>
+                <w:szCs w:val="24"/>
+              </w:rPr>
+            </w:pPr>
+            <w:r>
+              <w:rPr>
+                <w:rFonts w:ascii="Times New Roman" w:hAnsi="Times New Roman" w:cs="Times New Roman"/>
+                <w:sz w:val="24"/>
+                <w:szCs w:val="24"/>
+              </w:rPr>
+              <w:lastRenderedPageBreak/>
+              <w:t>Actualización de sprites.</w:t>
+            </w:r>
+          </w:p>
+          <w:p>
+            <w:pPr>
+              <w:spacing w:line="480" w:lineRule="auto"/>
+              <w:jc w:val="both"/>
+              <w:rPr>
+                <w:rFonts w:ascii="Times New Roman" w:hAnsi="Times New Roman" w:cs="Times New Roman"/>
+                <w:sz w:val="24"/>
+                <w:szCs w:val="24"/>
+              </w:rPr>
+            </w:pPr>
+          </w:p>
+          <w:p>
+            <w:pPr>
+              <w:pStyle w:val="Prrafodelista"/>
+              <w:numPr>
+                <w:ilvl w:val="0"/>
+                <w:numId w:val="7"/>
+              </w:numPr>
+              <w:spacing w:line="480" w:lineRule="auto"/>
+              <w:jc w:val="both"/>
+              <w:rPr>
+                <w:rFonts w:ascii="Times New Roman" w:hAnsi="Times New Roman" w:cs="Times New Roman"/>
+                <w:sz w:val="24"/>
+                <w:szCs w:val="24"/>
+              </w:rPr>
+            </w:pPr>
+            <w:r>
+              <w:rPr>
+                <w:rFonts w:ascii="Times New Roman" w:hAnsi="Times New Roman" w:cs="Times New Roman"/>
+                <w:sz w:val="24"/>
+                <w:szCs w:val="24"/>
+              </w:rPr>
+              <w:t>Revisión de colisiones y lógica de juego.</w:t>
+            </w:r>
+          </w:p>
+          <w:p>
+            <w:pPr>
+              <w:spacing w:line="480" w:lineRule="auto"/>
+              <w:jc w:val="both"/>
+              <w:rPr>
+                <w:rFonts w:ascii="Times New Roman" w:hAnsi="Times New Roman" w:cs="Times New Roman"/>
+                <w:sz w:val="24"/>
+                <w:szCs w:val="24"/>
+              </w:rPr>
+            </w:pPr>
+          </w:p>
+          <w:p>
+            <w:pPr>
+              <w:pStyle w:val="Prrafodelista"/>
+              <w:numPr>
+                <w:ilvl w:val="0"/>
+                <w:numId w:val="7"/>
+              </w:numPr>
+              <w:spacing w:line="480" w:lineRule="auto"/>
+              <w:jc w:val="both"/>
+              <w:rPr>
+                <w:rFonts w:ascii="Times New Roman" w:hAnsi="Times New Roman" w:cs="Times New Roman"/>
+                <w:sz w:val="24"/>
+                <w:szCs w:val="24"/>
+              </w:rPr>
+            </w:pPr>
+            <w:r>
+              <w:rPr>
+                <w:rFonts w:ascii="Times New Roman" w:hAnsi="Times New Roman" w:cs="Times New Roman"/>
+                <w:sz w:val="24"/>
+                <w:szCs w:val="24"/>
+              </w:rPr>
+              <w:t>Renderizado de pantalla y HUD (barra superior con salud, nivel y operación).</w:t>
+            </w:r>
+          </w:p>
+          <w:p>
+            <w:pPr>
+              <w:spacing w:line="480" w:lineRule="auto"/>
+              <w:jc w:val="both"/>
+              <w:rPr>
+                <w:rFonts w:ascii="Times New Roman" w:hAnsi="Times New Roman" w:cs="Times New Roman"/>
+                <w:b/>
+                <w:bCs/>
+                <w:sz w:val="24"/>
+                <w:szCs w:val="24"/>
+              </w:rPr>
+            </w:pPr>
+          </w:p>
+          <w:p>
+            <w:pPr>
+              <w:spacing w:line="480" w:lineRule="auto"/>
+              <w:jc w:val="both"/>
+              <w:rPr>
+                <w:rFonts w:ascii="Times New Roman" w:hAnsi="Times New Roman" w:cs="Times New Roman"/>
+                <w:sz w:val="24"/>
+                <w:szCs w:val="24"/>
+              </w:rPr>
+            </w:pPr>
+          </w:p>
+        </w:tc>
+      </w:tr>
+      <w:tr>
+        <w:tc>
+          <w:tcPr>
+            <w:tcW w:w="4785" w:type="dxa"/>
+          </w:tcPr>
+          <w:p>
+            <w:pPr>
+              <w:spacing w:line="480" w:lineRule="auto"/>
+              <w:jc w:val="both"/>
+              <w:rPr>
+                <w:rFonts w:ascii="Times New Roman" w:hAnsi="Times New Roman" w:cs="Times New Roman"/>
+                <w:sz w:val="24"/>
+                <w:szCs w:val="24"/>
+              </w:rPr>
+            </w:pPr>
+            <w:r>
+              <w:rPr>
+                <w:rFonts w:ascii="Times New Roman" w:hAnsi="Times New Roman" w:cs="Times New Roman"/>
+                <w:sz w:val="24"/>
+                <w:szCs w:val="24"/>
+              </w:rPr>
+              <w:lastRenderedPageBreak/>
+              <w:t>Complementos y Recursos Necesarios</w:t>
+            </w:r>
+          </w:p>
+        </w:tc>
+        <w:tc>
+          <w:tcPr>
+            <w:tcW w:w="4713" w:type="dxa"/>
+          </w:tcPr>
+          <w:p>
+            <w:pPr>
+              <w:spacing w:line="480" w:lineRule="auto"/>
+              <w:jc w:val="both"/>
+              <w:rPr>
+                <w:rFonts w:ascii="Times New Roman" w:hAnsi="Times New Roman" w:cs="Times New Roman"/>
+                <w:b/>
+                <w:bCs/>
+                <w:sz w:val="24"/>
+                <w:szCs w:val="24"/>
+              </w:rPr>
+            </w:pPr>
+            <w:r>
+              <w:rPr>
+                <w:rFonts w:ascii="Times New Roman" w:hAnsi="Times New Roman" w:cs="Times New Roman"/>
+                <w:b/>
+                <w:bCs/>
+                <w:sz w:val="24"/>
+                <w:szCs w:val="24"/>
+                <w:highlight w:val="yellow"/>
+              </w:rPr>
+              <w:t xml:space="preserve">1. </w:t>
+            </w:r>
+            <w:r>
+              <w:rPr>
+                <w:rFonts w:ascii="Times New Roman" w:hAnsi="Times New Roman" w:cs="Times New Roman"/>
+                <w:b/>
+                <w:bCs/>
+                <w:sz w:val="24"/>
+                <w:szCs w:val="24"/>
+                <w:highlight w:val="yellow"/>
+              </w:rPr>
+              <w:t>Librerías</w:t>
+            </w:r>
+            <w:r>
+              <w:rPr>
+                <w:rFonts w:ascii="Times New Roman" w:hAnsi="Times New Roman" w:cs="Times New Roman"/>
+                <w:b/>
+                <w:bCs/>
+                <w:sz w:val="24"/>
+                <w:szCs w:val="24"/>
+                <w:highlight w:val="yellow"/>
+              </w:rPr>
+              <w:t>:</w:t>
+            </w:r>
+          </w:p>
+          <w:p>
+            <w:pPr>
+              <w:pStyle w:val="Prrafodelista"/>
+              <w:numPr>
+                <w:ilvl w:val="0"/>
+                <w:numId w:val="8"/>
+              </w:numPr>
+              <w:spacing w:line="480" w:lineRule="auto"/>
+              <w:jc w:val="both"/>
+              <w:rPr>
+                <w:rFonts w:ascii="Times New Roman" w:hAnsi="Times New Roman" w:cs="Times New Roman"/>
+                <w:sz w:val="24"/>
+                <w:szCs w:val="24"/>
+              </w:rPr>
+            </w:pPr>
+            <w:r>
+              <w:rPr>
+                <w:rFonts w:ascii="Times New Roman" w:hAnsi="Times New Roman" w:cs="Times New Roman"/>
+                <w:sz w:val="24"/>
+                <w:szCs w:val="24"/>
+                <w:highlight w:val="yellow"/>
+              </w:rPr>
+              <w:t>P</w:t>
+            </w:r>
+            <w:r>
+              <w:rPr>
+                <w:rFonts w:ascii="Times New Roman" w:hAnsi="Times New Roman" w:cs="Times New Roman"/>
+                <w:sz w:val="24"/>
+                <w:szCs w:val="24"/>
+                <w:highlight w:val="yellow"/>
+              </w:rPr>
+              <w:t>ygame</w:t>
+            </w:r>
+            <w:r>
+              <w:rPr>
+                <w:rFonts w:ascii="Times New Roman" w:hAnsi="Times New Roman" w:cs="Times New Roman"/>
+                <w:sz w:val="24"/>
+                <w:szCs w:val="24"/>
+              </w:rPr>
+              <w:t xml:space="preserve">: </w:t>
+            </w:r>
+            <w:r>
+              <w:rPr>
+                <w:rFonts w:ascii="Times New Roman" w:hAnsi="Times New Roman" w:cs="Times New Roman"/>
+                <w:sz w:val="24"/>
+                <w:szCs w:val="24"/>
+              </w:rPr>
+              <w:t>Motor principal del juego: gráficos, eventos, sonido</w:t>
+            </w:r>
+          </w:p>
+          <w:p>
+            <w:pPr>
+              <w:pStyle w:val="Prrafodelista"/>
+              <w:numPr>
+                <w:ilvl w:val="0"/>
+                <w:numId w:val="8"/>
+              </w:numPr>
+              <w:spacing w:line="480" w:lineRule="auto"/>
+              <w:jc w:val="both"/>
+              <w:rPr>
+                <w:rFonts w:ascii="Times New Roman" w:hAnsi="Times New Roman" w:cs="Times New Roman"/>
+                <w:sz w:val="24"/>
+                <w:szCs w:val="24"/>
+              </w:rPr>
+            </w:pPr>
+            <w:r>
+              <w:rPr>
+                <w:rFonts w:ascii="Times New Roman" w:hAnsi="Times New Roman" w:cs="Times New Roman"/>
+                <w:sz w:val="24"/>
+                <w:szCs w:val="24"/>
+                <w:highlight w:val="yellow"/>
+              </w:rPr>
+              <w:t>random</w:t>
+            </w:r>
+            <w:r>
+              <w:rPr>
+                <w:rFonts w:ascii="Times New Roman" w:hAnsi="Times New Roman" w:cs="Times New Roman"/>
+                <w:sz w:val="24"/>
+                <w:szCs w:val="24"/>
+              </w:rPr>
+              <w:t xml:space="preserve">: </w:t>
+            </w:r>
+            <w:r>
+              <w:rPr>
+                <w:rFonts w:ascii="Times New Roman" w:hAnsi="Times New Roman" w:cs="Times New Roman"/>
+                <w:sz w:val="24"/>
+                <w:szCs w:val="24"/>
+              </w:rPr>
+              <w:t>Generación de números aleatorios para posiciones y operaciones</w:t>
+            </w:r>
+          </w:p>
+          <w:p>
+            <w:pPr>
+              <w:pStyle w:val="Prrafodelista"/>
+              <w:numPr>
+                <w:ilvl w:val="0"/>
+                <w:numId w:val="8"/>
+              </w:numPr>
+              <w:spacing w:line="480" w:lineRule="auto"/>
+              <w:jc w:val="both"/>
+              <w:rPr>
+                <w:rFonts w:ascii="Times New Roman" w:hAnsi="Times New Roman" w:cs="Times New Roman"/>
+                <w:sz w:val="24"/>
+                <w:szCs w:val="24"/>
+              </w:rPr>
+            </w:pPr>
+            <w:r>
+              <w:rPr>
+                <w:rFonts w:ascii="Times New Roman" w:hAnsi="Times New Roman" w:cs="Times New Roman"/>
+                <w:sz w:val="24"/>
+                <w:szCs w:val="24"/>
+                <w:highlight w:val="yellow"/>
+              </w:rPr>
+              <w:t>math</w:t>
+            </w:r>
+            <w:r>
+              <w:rPr>
+                <w:rFonts w:ascii="Times New Roman" w:hAnsi="Times New Roman" w:cs="Times New Roman"/>
+                <w:sz w:val="24"/>
+                <w:szCs w:val="24"/>
+              </w:rPr>
+              <w:t xml:space="preserve">: </w:t>
+            </w:r>
+            <w:r>
+              <w:rPr>
+                <w:rFonts w:ascii="Times New Roman" w:hAnsi="Times New Roman" w:cs="Times New Roman"/>
+                <w:sz w:val="24"/>
+                <w:szCs w:val="24"/>
+              </w:rPr>
+              <w:t>Cálculo de distancia para enemigos</w:t>
+            </w:r>
+          </w:p>
+          <w:p>
+            <w:pPr>
+              <w:pStyle w:val="Prrafodelista"/>
+              <w:numPr>
+                <w:ilvl w:val="0"/>
+                <w:numId w:val="8"/>
+              </w:numPr>
+              <w:spacing w:line="480" w:lineRule="auto"/>
+              <w:jc w:val="both"/>
+              <w:rPr>
+                <w:rFonts w:ascii="Times New Roman" w:hAnsi="Times New Roman" w:cs="Times New Roman"/>
+                <w:b/>
+                <w:bCs/>
+                <w:sz w:val="24"/>
+                <w:szCs w:val="24"/>
+                <w:highlight w:val="yellow"/>
+              </w:rPr>
+            </w:pPr>
+            <w:r>
+              <w:rPr>
+                <w:rFonts w:ascii="Times New Roman" w:hAnsi="Times New Roman" w:cs="Times New Roman"/>
+                <w:sz w:val="24"/>
+                <w:szCs w:val="24"/>
+                <w:highlight w:val="yellow"/>
+              </w:rPr>
+              <w:t>Pillow (PIL)</w:t>
+            </w:r>
+            <w:r>
+              <w:rPr>
+                <w:rFonts w:ascii="Times New Roman" w:hAnsi="Times New Roman" w:cs="Times New Roman"/>
+                <w:sz w:val="24"/>
+                <w:szCs w:val="24"/>
+                <w:highlight w:val="yellow"/>
+              </w:rPr>
+              <w:t>:</w:t>
+            </w:r>
+            <w:r>
+              <w:rPr>
+                <w:rFonts w:ascii="Times New Roman" w:hAnsi="Times New Roman" w:cs="Times New Roman"/>
+                <w:sz w:val="24"/>
+                <w:szCs w:val="24"/>
+              </w:rPr>
+              <w:t xml:space="preserve"> </w:t>
+            </w:r>
+            <w:r>
+              <w:rPr>
+                <w:rFonts w:ascii="Times New Roman" w:hAnsi="Times New Roman" w:cs="Times New Roman"/>
+                <w:sz w:val="24"/>
+                <w:szCs w:val="24"/>
+              </w:rPr>
+              <w:t>Carga y manejo de animaciones GIF para win/lose</w:t>
+            </w:r>
+          </w:p>
+          <w:p>
+            <w:pPr>
+              <w:spacing w:line="480" w:lineRule="auto"/>
+              <w:rPr>
+                <w:rFonts w:ascii="Times New Roman" w:hAnsi="Times New Roman" w:cs="Times New Roman"/>
+                <w:b/>
+                <w:bCs/>
+                <w:sz w:val="24"/>
+                <w:szCs w:val="24"/>
+              </w:rPr>
+            </w:pPr>
+            <w:r>
+              <w:rPr>
+                <w:rFonts w:ascii="Times New Roman" w:hAnsi="Times New Roman" w:cs="Times New Roman"/>
+                <w:b/>
+                <w:bCs/>
+                <w:sz w:val="24"/>
+                <w:szCs w:val="24"/>
+                <w:highlight w:val="yellow"/>
+              </w:rPr>
+              <w:t xml:space="preserve">2. </w:t>
+            </w:r>
+            <w:r>
+              <w:rPr>
+                <w:rFonts w:ascii="Times New Roman" w:hAnsi="Times New Roman" w:cs="Times New Roman"/>
+                <w:b/>
+                <w:bCs/>
+                <w:sz w:val="24"/>
+                <w:szCs w:val="24"/>
+                <w:highlight w:val="yellow"/>
+              </w:rPr>
+              <w:t>Para instalar las librerías:</w:t>
+            </w:r>
+          </w:p>
+          <w:p>
+            <w:pPr>
+              <w:pStyle w:val="Prrafodelista"/>
+              <w:numPr>
+                <w:ilvl w:val="0"/>
+                <w:numId w:val="9"/>
+              </w:numPr>
+              <w:spacing w:line="480" w:lineRule="auto"/>
+              <w:rPr>
+                <w:rFonts w:ascii="Times New Roman" w:hAnsi="Times New Roman" w:cs="Times New Roman"/>
+                <w:b/>
+                <w:bCs/>
+                <w:sz w:val="24"/>
+                <w:szCs w:val="24"/>
+                <w:highlight w:val="yellow"/>
+              </w:rPr>
+            </w:pPr>
+            <w:r>
+              <w:rPr>
+                <w:rFonts w:ascii="Times New Roman" w:hAnsi="Times New Roman" w:cs="Times New Roman"/>
+                <w:b/>
+                <w:bCs/>
+                <w:sz w:val="24"/>
+                <w:szCs w:val="24"/>
+              </w:rPr>
+              <w:t>pip install pygame Pillow</w:t>
+            </w:r>
+          </w:p>
+          <w:p>
+            <w:pPr>
+              <w:spacing w:line="480" w:lineRule="auto"/>
+              <w:rPr>
+                <w:rFonts w:ascii="Times New Roman" w:hAnsi="Times New Roman" w:cs="Times New Roman"/>
+                <w:b/>
+                <w:bCs/>
+                <w:sz w:val="24"/>
+                <w:szCs w:val="24"/>
+              </w:rPr>
+            </w:pPr>
+          </w:p>
+          <w:p>
+            <w:pPr>
+              <w:spacing w:line="480" w:lineRule="auto"/>
+              <w:rPr>
+                <w:rFonts w:ascii="Times New Roman" w:hAnsi="Times New Roman" w:cs="Times New Roman"/>
+                <w:b/>
+                <w:bCs/>
+                <w:sz w:val="24"/>
+                <w:szCs w:val="24"/>
+              </w:rPr>
+            </w:pPr>
+            <w:r>
+              <w:rPr>
+                <w:rFonts w:ascii="Times New Roman" w:hAnsi="Times New Roman" w:cs="Times New Roman"/>
+                <w:b/>
+                <w:bCs/>
+                <w:sz w:val="24"/>
+                <w:szCs w:val="24"/>
+              </w:rPr>
+              <w:t xml:space="preserve">3. </w:t>
+            </w:r>
+            <w:r>
+              <w:rPr>
+                <w:rFonts w:ascii="Times New Roman" w:hAnsi="Times New Roman" w:cs="Times New Roman"/>
+                <w:b/>
+                <w:bCs/>
+                <w:sz w:val="24"/>
+                <w:szCs w:val="24"/>
+              </w:rPr>
+              <w:t>Carpeta assets requerida</w:t>
+            </w:r>
+            <w:r>
+              <w:rPr>
+                <w:rFonts w:ascii="Times New Roman" w:hAnsi="Times New Roman" w:cs="Times New Roman"/>
+                <w:b/>
+                <w:bCs/>
+                <w:sz w:val="24"/>
+                <w:szCs w:val="24"/>
+              </w:rPr>
+              <w:t>:</w:t>
+            </w:r>
+          </w:p>
+          <w:p>
+            <w:pPr>
+              <w:spacing w:line="480" w:lineRule="auto"/>
+              <w:rPr>
+                <w:rFonts w:ascii="Times New Roman" w:hAnsi="Times New Roman" w:cs="Times New Roman"/>
+                <w:b/>
+                <w:bCs/>
+                <w:sz w:val="24"/>
+                <w:szCs w:val="24"/>
+                <w:highlight w:val="yellow"/>
+              </w:rPr>
+            </w:pPr>
+            <w:r>
+              <w:rPr>
+                <w:noProof/>
+              </w:rPr>
+              <w:lastRenderedPageBreak/>
+              <w:drawing>
+                <wp:inline distT="0" distB="0" distL="0" distR="0" wp14:anchorId="7C087DF6" wp14:editId="6CD53566">
+                  <wp:extent cx="6102350" cy="6290310"/>
+                  <wp:effectExtent l="0" t="0" r="0" b="0"/>
+                  <wp:docPr id="1380491864" name="Imagen 1"/>
+                  <wp:cNvGraphicFramePr>
+                    <a:graphicFrameLocks xmlns:a="http://schemas.openxmlformats.org/drawingml/2006/main" noChangeAspect="1"/>
+                  </wp:cNvGraphicFramePr>
+                  <a:graphic xmlns:a="http://schemas.openxmlformats.org/drawingml/2006/main">
+                    <a:graphicData uri="http://schemas.openxmlformats.org/drawingml/2006/picture">
+                      <pic:pic xmlns:pic="http://schemas.openxmlformats.org/drawingml/2006/picture">
+                        <pic:nvPicPr>
+                          <pic:cNvPr id="1380491864" name=""/>
+                          <pic:cNvPicPr/>
+                        </pic:nvPicPr>
+                        <pic:blipFill>
+                          <a:blip r:embed="rId7"/>
+                          <a:stretch>
+                            <a:fillRect/>
+                          </a:stretch>
+                        </pic:blipFill>
+                        <pic:spPr>
+                          <a:xfrm>
+                            <a:off x="0" y="0"/>
+                            <a:ext cx="6102350" cy="6290310"/>
+                          </a:xfrm>
+                          <a:prstGeom prst="rect">
+                            <a:avLst/>
+                          </a:prstGeom>
+                        </pic:spPr>
+                      </pic:pic>
+                    </a:graphicData>
+                  </a:graphic>
+                </wp:inline>
+              </w:drawing>
+            </w:r>
+            <w:r>
+              <w:rPr>
+                <w:rFonts w:ascii="Times New Roman" w:hAnsi="Times New Roman" w:cs="Times New Roman"/>
+                <w:b/>
+                <w:bCs/>
+                <w:sz w:val="24"/>
+                <w:szCs w:val="24"/>
+              </w:rPr>
+              <w:br/>
             </w:r>
           </w:p>
         </w:tc>
@@ -948,6 +2323,1055 @@
     </w:sectPr>
   </w:body>
 </w:document>
+</file>
+
+<file path=word/numbering.xml><?xml version="1.0" encoding="utf-8"?>
+<w:numbering xmlns:wpc="http://schemas.microsoft.com/office/word/2010/wordprocessingCanvas" xmlns:cx="http://schemas.microsoft.com/office/drawing/2014/chartex" xmlns:cx1="http://schemas.microsoft.com/office/drawing/2015/9/8/chartex" xmlns:cx2="http://schemas.microsoft.com/office/drawing/2015/10/21/chartex" xmlns:cx3="http://schemas.microsoft.com/office/drawing/2016/5/9/chartex" xmlns:cx4="http://schemas.microsoft.com/office/drawing/2016/5/10/chartex" xmlns:cx5="http://schemas.microsoft.com/office/drawing/2016/5/11/chartex" xmlns:cx6="http://schemas.microsoft.com/office/drawing/2016/5/12/chartex" xmlns:cx7="http://schemas.microsoft.com/office/drawing/2016/5/13/chartex" xmlns:cx8="http://schemas.microsoft.com/office/drawing/2016/5/14/chartex" xmlns:mc="http://schemas.openxmlformats.org/markup-compatibility/2006" xmlns:aink="http://schemas.microsoft.com/office/drawing/2016/ink" xmlns:am3d="http://schemas.microsoft.com/office/drawing/2017/model3d" xmlns:o="urn:schemas-microsoft-com:office:office" xmlns:oel="http://schemas.microsoft.com/office/2019/extlst" xmlns:r="http://schemas.openxmlformats.org/officeDocument/2006/relationships" xmlns:m="http://schemas.openxmlformats.org/officeDocument/2006/math" xmlns:v="urn:schemas-microsoft-com:vml" xmlns:wp14="http://schemas.microsoft.com/office/word/2010/wordprocessingDrawing" xmlns:wp="http://schemas.openxmlformats.org/drawingml/2006/wordprocessingDrawing" xmlns:w10="urn:schemas-microsoft-com:office:word" xmlns:w="http://schemas.openxmlformats.org/wordprocessingml/2006/main" xmlns:w14="http://schemas.microsoft.com/office/word/2010/wordml" xmlns:w15="http://schemas.microsoft.com/office/word/2012/wordml" xmlns:w16cex="http://schemas.microsoft.com/office/word/2018/wordml/cex" xmlns:w16cid="http://schemas.microsoft.com/office/word/2016/wordml/cid" xmlns:w16="http://schemas.microsoft.com/office/word/2018/wordml" xmlns:w16du="http://schemas.microsoft.com/office/word/2023/wordml/word16du" xmlns:w16sdtdh="http://schemas.microsoft.com/office/word/2020/wordml/sdtdatahash" xmlns:w16sdtfl="http://schemas.microsoft.com/office/word/2024/wordml/sdtformatlock" xmlns:w16se="http://schemas.microsoft.com/office/word/2015/wordml/symex" xmlns:wpg="http://schemas.microsoft.com/office/word/2010/wordprocessingGroup" xmlns:wpi="http://schemas.microsoft.com/office/word/2010/wordprocessingInk" xmlns:wne="http://schemas.microsoft.com/office/word/2006/wordml" xmlns:wps="http://schemas.microsoft.com/office/word/2010/wordprocessingShape" mc:Ignorable="w14 w15 w16se w16cid w16 w16cex w16sdtdh w16sdtfl w16du wp14">
+  <w:abstractNum w:abstractNumId="0" w15:restartNumberingAfterBreak="0">
+    <w:nsid w:val="11F92299"/>
+    <w:multiLevelType w:val="hybridMultilevel"/>
+    <w:tmpl w:val="1D28EEB6"/>
+    <w:lvl w:ilvl="0" w:tplc="240A0001">
+      <w:start w:val="1"/>
+      <w:numFmt w:val="bullet"/>
+      <w:lvlText w:val=""/>
+      <w:lvlJc w:val="left"/>
+      <w:pPr>
+        <w:ind w:left="720" w:hanging="360"/>
+      </w:pPr>
+      <w:rPr>
+        <w:rFonts w:ascii="Symbol" w:hAnsi="Symbol" w:hint="default"/>
+      </w:rPr>
+    </w:lvl>
+    <w:lvl w:ilvl="1" w:tplc="240A0003" w:tentative="1">
+      <w:start w:val="1"/>
+      <w:numFmt w:val="bullet"/>
+      <w:lvlText w:val="o"/>
+      <w:lvlJc w:val="left"/>
+      <w:pPr>
+        <w:ind w:left="1440" w:hanging="360"/>
+      </w:pPr>
+      <w:rPr>
+        <w:rFonts w:ascii="Courier New" w:hAnsi="Courier New" w:cs="Courier New" w:hint="default"/>
+      </w:rPr>
+    </w:lvl>
+    <w:lvl w:ilvl="2" w:tplc="240A0005" w:tentative="1">
+      <w:start w:val="1"/>
+      <w:numFmt w:val="bullet"/>
+      <w:lvlText w:val=""/>
+      <w:lvlJc w:val="left"/>
+      <w:pPr>
+        <w:ind w:left="2160" w:hanging="360"/>
+      </w:pPr>
+      <w:rPr>
+        <w:rFonts w:ascii="Wingdings" w:hAnsi="Wingdings" w:hint="default"/>
+      </w:rPr>
+    </w:lvl>
+    <w:lvl w:ilvl="3" w:tplc="240A0001" w:tentative="1">
+      <w:start w:val="1"/>
+      <w:numFmt w:val="bullet"/>
+      <w:lvlText w:val=""/>
+      <w:lvlJc w:val="left"/>
+      <w:pPr>
+        <w:ind w:left="2880" w:hanging="360"/>
+      </w:pPr>
+      <w:rPr>
+        <w:rFonts w:ascii="Symbol" w:hAnsi="Symbol" w:hint="default"/>
+      </w:rPr>
+    </w:lvl>
+    <w:lvl w:ilvl="4" w:tplc="240A0003" w:tentative="1">
+      <w:start w:val="1"/>
+      <w:numFmt w:val="bullet"/>
+      <w:lvlText w:val="o"/>
+      <w:lvlJc w:val="left"/>
+      <w:pPr>
+        <w:ind w:left="3600" w:hanging="360"/>
+      </w:pPr>
+      <w:rPr>
+        <w:rFonts w:ascii="Courier New" w:hAnsi="Courier New" w:cs="Courier New" w:hint="default"/>
+      </w:rPr>
+    </w:lvl>
+    <w:lvl w:ilvl="5" w:tplc="240A0005" w:tentative="1">
+      <w:start w:val="1"/>
+      <w:numFmt w:val="bullet"/>
+      <w:lvlText w:val=""/>
+      <w:lvlJc w:val="left"/>
+      <w:pPr>
+        <w:ind w:left="4320" w:hanging="360"/>
+      </w:pPr>
+      <w:rPr>
+        <w:rFonts w:ascii="Wingdings" w:hAnsi="Wingdings" w:hint="default"/>
+      </w:rPr>
+    </w:lvl>
+    <w:lvl w:ilvl="6" w:tplc="240A0001" w:tentative="1">
+      <w:start w:val="1"/>
+      <w:numFmt w:val="bullet"/>
+      <w:lvlText w:val=""/>
+      <w:lvlJc w:val="left"/>
+      <w:pPr>
+        <w:ind w:left="5040" w:hanging="360"/>
+      </w:pPr>
+      <w:rPr>
+        <w:rFonts w:ascii="Symbol" w:hAnsi="Symbol" w:hint="default"/>
+      </w:rPr>
+    </w:lvl>
+    <w:lvl w:ilvl="7" w:tplc="240A0003" w:tentative="1">
+      <w:start w:val="1"/>
+      <w:numFmt w:val="bullet"/>
+      <w:lvlText w:val="o"/>
+      <w:lvlJc w:val="left"/>
+      <w:pPr>
+        <w:ind w:left="5760" w:hanging="360"/>
+      </w:pPr>
+      <w:rPr>
+        <w:rFonts w:ascii="Courier New" w:hAnsi="Courier New" w:cs="Courier New" w:hint="default"/>
+      </w:rPr>
+    </w:lvl>
+    <w:lvl w:ilvl="8" w:tplc="240A0005" w:tentative="1">
+      <w:start w:val="1"/>
+      <w:numFmt w:val="bullet"/>
+      <w:lvlText w:val=""/>
+      <w:lvlJc w:val="left"/>
+      <w:pPr>
+        <w:ind w:left="6480" w:hanging="360"/>
+      </w:pPr>
+      <w:rPr>
+        <w:rFonts w:ascii="Wingdings" w:hAnsi="Wingdings" w:hint="default"/>
+      </w:rPr>
+    </w:lvl>
+  </w:abstractNum>
+  <w:abstractNum w:abstractNumId="1" w15:restartNumberingAfterBreak="0">
+    <w:nsid w:val="236F1979"/>
+    <w:multiLevelType w:val="hybridMultilevel"/>
+    <w:tmpl w:val="2788F8E6"/>
+    <w:lvl w:ilvl="0" w:tplc="240A0001">
+      <w:start w:val="1"/>
+      <w:numFmt w:val="bullet"/>
+      <w:lvlText w:val=""/>
+      <w:lvlJc w:val="left"/>
+      <w:pPr>
+        <w:ind w:left="720" w:hanging="360"/>
+      </w:pPr>
+      <w:rPr>
+        <w:rFonts w:ascii="Symbol" w:hAnsi="Symbol" w:hint="default"/>
+      </w:rPr>
+    </w:lvl>
+    <w:lvl w:ilvl="1" w:tplc="240A0003" w:tentative="1">
+      <w:start w:val="1"/>
+      <w:numFmt w:val="bullet"/>
+      <w:lvlText w:val="o"/>
+      <w:lvlJc w:val="left"/>
+      <w:pPr>
+        <w:ind w:left="1440" w:hanging="360"/>
+      </w:pPr>
+      <w:rPr>
+        <w:rFonts w:ascii="Courier New" w:hAnsi="Courier New" w:cs="Courier New" w:hint="default"/>
+      </w:rPr>
+    </w:lvl>
+    <w:lvl w:ilvl="2" w:tplc="240A0005" w:tentative="1">
+      <w:start w:val="1"/>
+      <w:numFmt w:val="bullet"/>
+      <w:lvlText w:val=""/>
+      <w:lvlJc w:val="left"/>
+      <w:pPr>
+        <w:ind w:left="2160" w:hanging="360"/>
+      </w:pPr>
+      <w:rPr>
+        <w:rFonts w:ascii="Wingdings" w:hAnsi="Wingdings" w:hint="default"/>
+      </w:rPr>
+    </w:lvl>
+    <w:lvl w:ilvl="3" w:tplc="240A0001" w:tentative="1">
+      <w:start w:val="1"/>
+      <w:numFmt w:val="bullet"/>
+      <w:lvlText w:val=""/>
+      <w:lvlJc w:val="left"/>
+      <w:pPr>
+        <w:ind w:left="2880" w:hanging="360"/>
+      </w:pPr>
+      <w:rPr>
+        <w:rFonts w:ascii="Symbol" w:hAnsi="Symbol" w:hint="default"/>
+      </w:rPr>
+    </w:lvl>
+    <w:lvl w:ilvl="4" w:tplc="240A0003" w:tentative="1">
+      <w:start w:val="1"/>
+      <w:numFmt w:val="bullet"/>
+      <w:lvlText w:val="o"/>
+      <w:lvlJc w:val="left"/>
+      <w:pPr>
+        <w:ind w:left="3600" w:hanging="360"/>
+      </w:pPr>
+      <w:rPr>
+        <w:rFonts w:ascii="Courier New" w:hAnsi="Courier New" w:cs="Courier New" w:hint="default"/>
+      </w:rPr>
+    </w:lvl>
+    <w:lvl w:ilvl="5" w:tplc="240A0005" w:tentative="1">
+      <w:start w:val="1"/>
+      <w:numFmt w:val="bullet"/>
+      <w:lvlText w:val=""/>
+      <w:lvlJc w:val="left"/>
+      <w:pPr>
+        <w:ind w:left="4320" w:hanging="360"/>
+      </w:pPr>
+      <w:rPr>
+        <w:rFonts w:ascii="Wingdings" w:hAnsi="Wingdings" w:hint="default"/>
+      </w:rPr>
+    </w:lvl>
+    <w:lvl w:ilvl="6" w:tplc="240A0001" w:tentative="1">
+      <w:start w:val="1"/>
+      <w:numFmt w:val="bullet"/>
+      <w:lvlText w:val=""/>
+      <w:lvlJc w:val="left"/>
+      <w:pPr>
+        <w:ind w:left="5040" w:hanging="360"/>
+      </w:pPr>
+      <w:rPr>
+        <w:rFonts w:ascii="Symbol" w:hAnsi="Symbol" w:hint="default"/>
+      </w:rPr>
+    </w:lvl>
+    <w:lvl w:ilvl="7" w:tplc="240A0003" w:tentative="1">
+      <w:start w:val="1"/>
+      <w:numFmt w:val="bullet"/>
+      <w:lvlText w:val="o"/>
+      <w:lvlJc w:val="left"/>
+      <w:pPr>
+        <w:ind w:left="5760" w:hanging="360"/>
+      </w:pPr>
+      <w:rPr>
+        <w:rFonts w:ascii="Courier New" w:hAnsi="Courier New" w:cs="Courier New" w:hint="default"/>
+      </w:rPr>
+    </w:lvl>
+    <w:lvl w:ilvl="8" w:tplc="240A0005" w:tentative="1">
+      <w:start w:val="1"/>
+      <w:numFmt w:val="bullet"/>
+      <w:lvlText w:val=""/>
+      <w:lvlJc w:val="left"/>
+      <w:pPr>
+        <w:ind w:left="6480" w:hanging="360"/>
+      </w:pPr>
+      <w:rPr>
+        <w:rFonts w:ascii="Wingdings" w:hAnsi="Wingdings" w:hint="default"/>
+      </w:rPr>
+    </w:lvl>
+  </w:abstractNum>
+  <w:abstractNum w:abstractNumId="2" w15:restartNumberingAfterBreak="0">
+    <w:nsid w:val="27FF11A5"/>
+    <w:multiLevelType w:val="hybridMultilevel"/>
+    <w:tmpl w:val="199A8836"/>
+    <w:lvl w:ilvl="0" w:tplc="240A0001">
+      <w:start w:val="1"/>
+      <w:numFmt w:val="bullet"/>
+      <w:lvlText w:val=""/>
+      <w:lvlJc w:val="left"/>
+      <w:pPr>
+        <w:ind w:left="720" w:hanging="360"/>
+      </w:pPr>
+      <w:rPr>
+        <w:rFonts w:ascii="Symbol" w:hAnsi="Symbol" w:hint="default"/>
+      </w:rPr>
+    </w:lvl>
+    <w:lvl w:ilvl="1" w:tplc="240A0003" w:tentative="1">
+      <w:start w:val="1"/>
+      <w:numFmt w:val="bullet"/>
+      <w:lvlText w:val="o"/>
+      <w:lvlJc w:val="left"/>
+      <w:pPr>
+        <w:ind w:left="1440" w:hanging="360"/>
+      </w:pPr>
+      <w:rPr>
+        <w:rFonts w:ascii="Courier New" w:hAnsi="Courier New" w:cs="Courier New" w:hint="default"/>
+      </w:rPr>
+    </w:lvl>
+    <w:lvl w:ilvl="2" w:tplc="240A0005" w:tentative="1">
+      <w:start w:val="1"/>
+      <w:numFmt w:val="bullet"/>
+      <w:lvlText w:val=""/>
+      <w:lvlJc w:val="left"/>
+      <w:pPr>
+        <w:ind w:left="2160" w:hanging="360"/>
+      </w:pPr>
+      <w:rPr>
+        <w:rFonts w:ascii="Wingdings" w:hAnsi="Wingdings" w:hint="default"/>
+      </w:rPr>
+    </w:lvl>
+    <w:lvl w:ilvl="3" w:tplc="240A0001" w:tentative="1">
+      <w:start w:val="1"/>
+      <w:numFmt w:val="bullet"/>
+      <w:lvlText w:val=""/>
+      <w:lvlJc w:val="left"/>
+      <w:pPr>
+        <w:ind w:left="2880" w:hanging="360"/>
+      </w:pPr>
+      <w:rPr>
+        <w:rFonts w:ascii="Symbol" w:hAnsi="Symbol" w:hint="default"/>
+      </w:rPr>
+    </w:lvl>
+    <w:lvl w:ilvl="4" w:tplc="240A0003" w:tentative="1">
+      <w:start w:val="1"/>
+      <w:numFmt w:val="bullet"/>
+      <w:lvlText w:val="o"/>
+      <w:lvlJc w:val="left"/>
+      <w:pPr>
+        <w:ind w:left="3600" w:hanging="360"/>
+      </w:pPr>
+      <w:rPr>
+        <w:rFonts w:ascii="Courier New" w:hAnsi="Courier New" w:cs="Courier New" w:hint="default"/>
+      </w:rPr>
+    </w:lvl>
+    <w:lvl w:ilvl="5" w:tplc="240A0005" w:tentative="1">
+      <w:start w:val="1"/>
+      <w:numFmt w:val="bullet"/>
+      <w:lvlText w:val=""/>
+      <w:lvlJc w:val="left"/>
+      <w:pPr>
+        <w:ind w:left="4320" w:hanging="360"/>
+      </w:pPr>
+      <w:rPr>
+        <w:rFonts w:ascii="Wingdings" w:hAnsi="Wingdings" w:hint="default"/>
+      </w:rPr>
+    </w:lvl>
+    <w:lvl w:ilvl="6" w:tplc="240A0001" w:tentative="1">
+      <w:start w:val="1"/>
+      <w:numFmt w:val="bullet"/>
+      <w:lvlText w:val=""/>
+      <w:lvlJc w:val="left"/>
+      <w:pPr>
+        <w:ind w:left="5040" w:hanging="360"/>
+      </w:pPr>
+      <w:rPr>
+        <w:rFonts w:ascii="Symbol" w:hAnsi="Symbol" w:hint="default"/>
+      </w:rPr>
+    </w:lvl>
+    <w:lvl w:ilvl="7" w:tplc="240A0003" w:tentative="1">
+      <w:start w:val="1"/>
+      <w:numFmt w:val="bullet"/>
+      <w:lvlText w:val="o"/>
+      <w:lvlJc w:val="left"/>
+      <w:pPr>
+        <w:ind w:left="5760" w:hanging="360"/>
+      </w:pPr>
+      <w:rPr>
+        <w:rFonts w:ascii="Courier New" w:hAnsi="Courier New" w:cs="Courier New" w:hint="default"/>
+      </w:rPr>
+    </w:lvl>
+    <w:lvl w:ilvl="8" w:tplc="240A0005" w:tentative="1">
+      <w:start w:val="1"/>
+      <w:numFmt w:val="bullet"/>
+      <w:lvlText w:val=""/>
+      <w:lvlJc w:val="left"/>
+      <w:pPr>
+        <w:ind w:left="6480" w:hanging="360"/>
+      </w:pPr>
+      <w:rPr>
+        <w:rFonts w:ascii="Wingdings" w:hAnsi="Wingdings" w:hint="default"/>
+      </w:rPr>
+    </w:lvl>
+  </w:abstractNum>
+  <w:abstractNum w:abstractNumId="3" w15:restartNumberingAfterBreak="0">
+    <w:nsid w:val="33D65DE7"/>
+    <w:multiLevelType w:val="hybridMultilevel"/>
+    <w:tmpl w:val="81F03466"/>
+    <w:lvl w:ilvl="0" w:tplc="240A0001">
+      <w:start w:val="1"/>
+      <w:numFmt w:val="bullet"/>
+      <w:lvlText w:val=""/>
+      <w:lvlJc w:val="left"/>
+      <w:pPr>
+        <w:ind w:left="720" w:hanging="360"/>
+      </w:pPr>
+      <w:rPr>
+        <w:rFonts w:ascii="Symbol" w:hAnsi="Symbol" w:hint="default"/>
+      </w:rPr>
+    </w:lvl>
+    <w:lvl w:ilvl="1" w:tplc="240A0003" w:tentative="1">
+      <w:start w:val="1"/>
+      <w:numFmt w:val="bullet"/>
+      <w:lvlText w:val="o"/>
+      <w:lvlJc w:val="left"/>
+      <w:pPr>
+        <w:ind w:left="1440" w:hanging="360"/>
+      </w:pPr>
+      <w:rPr>
+        <w:rFonts w:ascii="Courier New" w:hAnsi="Courier New" w:cs="Courier New" w:hint="default"/>
+      </w:rPr>
+    </w:lvl>
+    <w:lvl w:ilvl="2" w:tplc="240A0005" w:tentative="1">
+      <w:start w:val="1"/>
+      <w:numFmt w:val="bullet"/>
+      <w:lvlText w:val=""/>
+      <w:lvlJc w:val="left"/>
+      <w:pPr>
+        <w:ind w:left="2160" w:hanging="360"/>
+      </w:pPr>
+      <w:rPr>
+        <w:rFonts w:ascii="Wingdings" w:hAnsi="Wingdings" w:hint="default"/>
+      </w:rPr>
+    </w:lvl>
+    <w:lvl w:ilvl="3" w:tplc="240A0001" w:tentative="1">
+      <w:start w:val="1"/>
+      <w:numFmt w:val="bullet"/>
+      <w:lvlText w:val=""/>
+      <w:lvlJc w:val="left"/>
+      <w:pPr>
+        <w:ind w:left="2880" w:hanging="360"/>
+      </w:pPr>
+      <w:rPr>
+        <w:rFonts w:ascii="Symbol" w:hAnsi="Symbol" w:hint="default"/>
+      </w:rPr>
+    </w:lvl>
+    <w:lvl w:ilvl="4" w:tplc="240A0003" w:tentative="1">
+      <w:start w:val="1"/>
+      <w:numFmt w:val="bullet"/>
+      <w:lvlText w:val="o"/>
+      <w:lvlJc w:val="left"/>
+      <w:pPr>
+        <w:ind w:left="3600" w:hanging="360"/>
+      </w:pPr>
+      <w:rPr>
+        <w:rFonts w:ascii="Courier New" w:hAnsi="Courier New" w:cs="Courier New" w:hint="default"/>
+      </w:rPr>
+    </w:lvl>
+    <w:lvl w:ilvl="5" w:tplc="240A0005" w:tentative="1">
+      <w:start w:val="1"/>
+      <w:numFmt w:val="bullet"/>
+      <w:lvlText w:val=""/>
+      <w:lvlJc w:val="left"/>
+      <w:pPr>
+        <w:ind w:left="4320" w:hanging="360"/>
+      </w:pPr>
+      <w:rPr>
+        <w:rFonts w:ascii="Wingdings" w:hAnsi="Wingdings" w:hint="default"/>
+      </w:rPr>
+    </w:lvl>
+    <w:lvl w:ilvl="6" w:tplc="240A0001" w:tentative="1">
+      <w:start w:val="1"/>
+      <w:numFmt w:val="bullet"/>
+      <w:lvlText w:val=""/>
+      <w:lvlJc w:val="left"/>
+      <w:pPr>
+        <w:ind w:left="5040" w:hanging="360"/>
+      </w:pPr>
+      <w:rPr>
+        <w:rFonts w:ascii="Symbol" w:hAnsi="Symbol" w:hint="default"/>
+      </w:rPr>
+    </w:lvl>
+    <w:lvl w:ilvl="7" w:tplc="240A0003" w:tentative="1">
+      <w:start w:val="1"/>
+      <w:numFmt w:val="bullet"/>
+      <w:lvlText w:val="o"/>
+      <w:lvlJc w:val="left"/>
+      <w:pPr>
+        <w:ind w:left="5760" w:hanging="360"/>
+      </w:pPr>
+      <w:rPr>
+        <w:rFonts w:ascii="Courier New" w:hAnsi="Courier New" w:cs="Courier New" w:hint="default"/>
+      </w:rPr>
+    </w:lvl>
+    <w:lvl w:ilvl="8" w:tplc="240A0005" w:tentative="1">
+      <w:start w:val="1"/>
+      <w:numFmt w:val="bullet"/>
+      <w:lvlText w:val=""/>
+      <w:lvlJc w:val="left"/>
+      <w:pPr>
+        <w:ind w:left="6480" w:hanging="360"/>
+      </w:pPr>
+      <w:rPr>
+        <w:rFonts w:ascii="Wingdings" w:hAnsi="Wingdings" w:hint="default"/>
+      </w:rPr>
+    </w:lvl>
+  </w:abstractNum>
+  <w:abstractNum w:abstractNumId="4" w15:restartNumberingAfterBreak="0">
+    <w:nsid w:val="64560469"/>
+    <w:multiLevelType w:val="hybridMultilevel"/>
+    <w:tmpl w:val="C28A9F6C"/>
+    <w:lvl w:ilvl="0" w:tplc="240A0001">
+      <w:start w:val="1"/>
+      <w:numFmt w:val="bullet"/>
+      <w:lvlText w:val=""/>
+      <w:lvlJc w:val="left"/>
+      <w:pPr>
+        <w:ind w:left="720" w:hanging="360"/>
+      </w:pPr>
+      <w:rPr>
+        <w:rFonts w:ascii="Symbol" w:hAnsi="Symbol" w:hint="default"/>
+      </w:rPr>
+    </w:lvl>
+    <w:lvl w:ilvl="1" w:tplc="240A0003" w:tentative="1">
+      <w:start w:val="1"/>
+      <w:numFmt w:val="bullet"/>
+      <w:lvlText w:val="o"/>
+      <w:lvlJc w:val="left"/>
+      <w:pPr>
+        <w:ind w:left="1440" w:hanging="360"/>
+      </w:pPr>
+      <w:rPr>
+        <w:rFonts w:ascii="Courier New" w:hAnsi="Courier New" w:cs="Courier New" w:hint="default"/>
+      </w:rPr>
+    </w:lvl>
+    <w:lvl w:ilvl="2" w:tplc="240A0005" w:tentative="1">
+      <w:start w:val="1"/>
+      <w:numFmt w:val="bullet"/>
+      <w:lvlText w:val=""/>
+      <w:lvlJc w:val="left"/>
+      <w:pPr>
+        <w:ind w:left="2160" w:hanging="360"/>
+      </w:pPr>
+      <w:rPr>
+        <w:rFonts w:ascii="Wingdings" w:hAnsi="Wingdings" w:hint="default"/>
+      </w:rPr>
+    </w:lvl>
+    <w:lvl w:ilvl="3" w:tplc="240A0001" w:tentative="1">
+      <w:start w:val="1"/>
+      <w:numFmt w:val="bullet"/>
+      <w:lvlText w:val=""/>
+      <w:lvlJc w:val="left"/>
+      <w:pPr>
+        <w:ind w:left="2880" w:hanging="360"/>
+      </w:pPr>
+      <w:rPr>
+        <w:rFonts w:ascii="Symbol" w:hAnsi="Symbol" w:hint="default"/>
+      </w:rPr>
+    </w:lvl>
+    <w:lvl w:ilvl="4" w:tplc="240A0003" w:tentative="1">
+      <w:start w:val="1"/>
+      <w:numFmt w:val="bullet"/>
+      <w:lvlText w:val="o"/>
+      <w:lvlJc w:val="left"/>
+      <w:pPr>
+        <w:ind w:left="3600" w:hanging="360"/>
+      </w:pPr>
+      <w:rPr>
+        <w:rFonts w:ascii="Courier New" w:hAnsi="Courier New" w:cs="Courier New" w:hint="default"/>
+      </w:rPr>
+    </w:lvl>
+    <w:lvl w:ilvl="5" w:tplc="240A0005" w:tentative="1">
+      <w:start w:val="1"/>
+      <w:numFmt w:val="bullet"/>
+      <w:lvlText w:val=""/>
+      <w:lvlJc w:val="left"/>
+      <w:pPr>
+        <w:ind w:left="4320" w:hanging="360"/>
+      </w:pPr>
+      <w:rPr>
+        <w:rFonts w:ascii="Wingdings" w:hAnsi="Wingdings" w:hint="default"/>
+      </w:rPr>
+    </w:lvl>
+    <w:lvl w:ilvl="6" w:tplc="240A0001" w:tentative="1">
+      <w:start w:val="1"/>
+      <w:numFmt w:val="bullet"/>
+      <w:lvlText w:val=""/>
+      <w:lvlJc w:val="left"/>
+      <w:pPr>
+        <w:ind w:left="5040" w:hanging="360"/>
+      </w:pPr>
+      <w:rPr>
+        <w:rFonts w:ascii="Symbol" w:hAnsi="Symbol" w:hint="default"/>
+      </w:rPr>
+    </w:lvl>
+    <w:lvl w:ilvl="7" w:tplc="240A0003" w:tentative="1">
+      <w:start w:val="1"/>
+      <w:numFmt w:val="bullet"/>
+      <w:lvlText w:val="o"/>
+      <w:lvlJc w:val="left"/>
+      <w:pPr>
+        <w:ind w:left="5760" w:hanging="360"/>
+      </w:pPr>
+      <w:rPr>
+        <w:rFonts w:ascii="Courier New" w:hAnsi="Courier New" w:cs="Courier New" w:hint="default"/>
+      </w:rPr>
+    </w:lvl>
+    <w:lvl w:ilvl="8" w:tplc="240A0005" w:tentative="1">
+      <w:start w:val="1"/>
+      <w:numFmt w:val="bullet"/>
+      <w:lvlText w:val=""/>
+      <w:lvlJc w:val="left"/>
+      <w:pPr>
+        <w:ind w:left="6480" w:hanging="360"/>
+      </w:pPr>
+      <w:rPr>
+        <w:rFonts w:ascii="Wingdings" w:hAnsi="Wingdings" w:hint="default"/>
+      </w:rPr>
+    </w:lvl>
+  </w:abstractNum>
+  <w:abstractNum w:abstractNumId="5" w15:restartNumberingAfterBreak="0">
+    <w:nsid w:val="64636913"/>
+    <w:multiLevelType w:val="hybridMultilevel"/>
+    <w:tmpl w:val="A746D630"/>
+    <w:lvl w:ilvl="0" w:tplc="240A0001">
+      <w:start w:val="1"/>
+      <w:numFmt w:val="bullet"/>
+      <w:lvlText w:val=""/>
+      <w:lvlJc w:val="left"/>
+      <w:pPr>
+        <w:ind w:left="720" w:hanging="360"/>
+      </w:pPr>
+      <w:rPr>
+        <w:rFonts w:ascii="Symbol" w:hAnsi="Symbol" w:hint="default"/>
+      </w:rPr>
+    </w:lvl>
+    <w:lvl w:ilvl="1" w:tplc="240A0003" w:tentative="1">
+      <w:start w:val="1"/>
+      <w:numFmt w:val="bullet"/>
+      <w:lvlText w:val="o"/>
+      <w:lvlJc w:val="left"/>
+      <w:pPr>
+        <w:ind w:left="1440" w:hanging="360"/>
+      </w:pPr>
+      <w:rPr>
+        <w:rFonts w:ascii="Courier New" w:hAnsi="Courier New" w:cs="Courier New" w:hint="default"/>
+      </w:rPr>
+    </w:lvl>
+    <w:lvl w:ilvl="2" w:tplc="240A0005" w:tentative="1">
+      <w:start w:val="1"/>
+      <w:numFmt w:val="bullet"/>
+      <w:lvlText w:val=""/>
+      <w:lvlJc w:val="left"/>
+      <w:pPr>
+        <w:ind w:left="2160" w:hanging="360"/>
+      </w:pPr>
+      <w:rPr>
+        <w:rFonts w:ascii="Wingdings" w:hAnsi="Wingdings" w:hint="default"/>
+      </w:rPr>
+    </w:lvl>
+    <w:lvl w:ilvl="3" w:tplc="240A0001" w:tentative="1">
+      <w:start w:val="1"/>
+      <w:numFmt w:val="bullet"/>
+      <w:lvlText w:val=""/>
+      <w:lvlJc w:val="left"/>
+      <w:pPr>
+        <w:ind w:left="2880" w:hanging="360"/>
+      </w:pPr>
+      <w:rPr>
+        <w:rFonts w:ascii="Symbol" w:hAnsi="Symbol" w:hint="default"/>
+      </w:rPr>
+    </w:lvl>
+    <w:lvl w:ilvl="4" w:tplc="240A0003" w:tentative="1">
+      <w:start w:val="1"/>
+      <w:numFmt w:val="bullet"/>
+      <w:lvlText w:val="o"/>
+      <w:lvlJc w:val="left"/>
+      <w:pPr>
+        <w:ind w:left="3600" w:hanging="360"/>
+      </w:pPr>
+      <w:rPr>
+        <w:rFonts w:ascii="Courier New" w:hAnsi="Courier New" w:cs="Courier New" w:hint="default"/>
+      </w:rPr>
+    </w:lvl>
+    <w:lvl w:ilvl="5" w:tplc="240A0005" w:tentative="1">
+      <w:start w:val="1"/>
+      <w:numFmt w:val="bullet"/>
+      <w:lvlText w:val=""/>
+      <w:lvlJc w:val="left"/>
+      <w:pPr>
+        <w:ind w:left="4320" w:hanging="360"/>
+      </w:pPr>
+      <w:rPr>
+        <w:rFonts w:ascii="Wingdings" w:hAnsi="Wingdings" w:hint="default"/>
+      </w:rPr>
+    </w:lvl>
+    <w:lvl w:ilvl="6" w:tplc="240A0001" w:tentative="1">
+      <w:start w:val="1"/>
+      <w:numFmt w:val="bullet"/>
+      <w:lvlText w:val=""/>
+      <w:lvlJc w:val="left"/>
+      <w:pPr>
+        <w:ind w:left="5040" w:hanging="360"/>
+      </w:pPr>
+      <w:rPr>
+        <w:rFonts w:ascii="Symbol" w:hAnsi="Symbol" w:hint="default"/>
+      </w:rPr>
+    </w:lvl>
+    <w:lvl w:ilvl="7" w:tplc="240A0003" w:tentative="1">
+      <w:start w:val="1"/>
+      <w:numFmt w:val="bullet"/>
+      <w:lvlText w:val="o"/>
+      <w:lvlJc w:val="left"/>
+      <w:pPr>
+        <w:ind w:left="5760" w:hanging="360"/>
+      </w:pPr>
+      <w:rPr>
+        <w:rFonts w:ascii="Courier New" w:hAnsi="Courier New" w:cs="Courier New" w:hint="default"/>
+      </w:rPr>
+    </w:lvl>
+    <w:lvl w:ilvl="8" w:tplc="240A0005" w:tentative="1">
+      <w:start w:val="1"/>
+      <w:numFmt w:val="bullet"/>
+      <w:lvlText w:val=""/>
+      <w:lvlJc w:val="left"/>
+      <w:pPr>
+        <w:ind w:left="6480" w:hanging="360"/>
+      </w:pPr>
+      <w:rPr>
+        <w:rFonts w:ascii="Wingdings" w:hAnsi="Wingdings" w:hint="default"/>
+      </w:rPr>
+    </w:lvl>
+  </w:abstractNum>
+  <w:abstractNum w:abstractNumId="6" w15:restartNumberingAfterBreak="0">
+    <w:nsid w:val="75021032"/>
+    <w:multiLevelType w:val="hybridMultilevel"/>
+    <w:tmpl w:val="074E7D52"/>
+    <w:lvl w:ilvl="0" w:tplc="240A0001">
+      <w:start w:val="1"/>
+      <w:numFmt w:val="bullet"/>
+      <w:lvlText w:val=""/>
+      <w:lvlJc w:val="left"/>
+      <w:pPr>
+        <w:ind w:left="720" w:hanging="360"/>
+      </w:pPr>
+      <w:rPr>
+        <w:rFonts w:ascii="Symbol" w:hAnsi="Symbol" w:hint="default"/>
+      </w:rPr>
+    </w:lvl>
+    <w:lvl w:ilvl="1" w:tplc="240A0003" w:tentative="1">
+      <w:start w:val="1"/>
+      <w:numFmt w:val="bullet"/>
+      <w:lvlText w:val="o"/>
+      <w:lvlJc w:val="left"/>
+      <w:pPr>
+        <w:ind w:left="1440" w:hanging="360"/>
+      </w:pPr>
+      <w:rPr>
+        <w:rFonts w:ascii="Courier New" w:hAnsi="Courier New" w:cs="Courier New" w:hint="default"/>
+      </w:rPr>
+    </w:lvl>
+    <w:lvl w:ilvl="2" w:tplc="240A0005" w:tentative="1">
+      <w:start w:val="1"/>
+      <w:numFmt w:val="bullet"/>
+      <w:lvlText w:val=""/>
+      <w:lvlJc w:val="left"/>
+      <w:pPr>
+        <w:ind w:left="2160" w:hanging="360"/>
+      </w:pPr>
+      <w:rPr>
+        <w:rFonts w:ascii="Wingdings" w:hAnsi="Wingdings" w:hint="default"/>
+      </w:rPr>
+    </w:lvl>
+    <w:lvl w:ilvl="3" w:tplc="240A0001" w:tentative="1">
+      <w:start w:val="1"/>
+      <w:numFmt w:val="bullet"/>
+      <w:lvlText w:val=""/>
+      <w:lvlJc w:val="left"/>
+      <w:pPr>
+        <w:ind w:left="2880" w:hanging="360"/>
+      </w:pPr>
+      <w:rPr>
+        <w:rFonts w:ascii="Symbol" w:hAnsi="Symbol" w:hint="default"/>
+      </w:rPr>
+    </w:lvl>
+    <w:lvl w:ilvl="4" w:tplc="240A0003" w:tentative="1">
+      <w:start w:val="1"/>
+      <w:numFmt w:val="bullet"/>
+      <w:lvlText w:val="o"/>
+      <w:lvlJc w:val="left"/>
+      <w:pPr>
+        <w:ind w:left="3600" w:hanging="360"/>
+      </w:pPr>
+      <w:rPr>
+        <w:rFonts w:ascii="Courier New" w:hAnsi="Courier New" w:cs="Courier New" w:hint="default"/>
+      </w:rPr>
+    </w:lvl>
+    <w:lvl w:ilvl="5" w:tplc="240A0005" w:tentative="1">
+      <w:start w:val="1"/>
+      <w:numFmt w:val="bullet"/>
+      <w:lvlText w:val=""/>
+      <w:lvlJc w:val="left"/>
+      <w:pPr>
+        <w:ind w:left="4320" w:hanging="360"/>
+      </w:pPr>
+      <w:rPr>
+        <w:rFonts w:ascii="Wingdings" w:hAnsi="Wingdings" w:hint="default"/>
+      </w:rPr>
+    </w:lvl>
+    <w:lvl w:ilvl="6" w:tplc="240A0001" w:tentative="1">
+      <w:start w:val="1"/>
+      <w:numFmt w:val="bullet"/>
+      <w:lvlText w:val=""/>
+      <w:lvlJc w:val="left"/>
+      <w:pPr>
+        <w:ind w:left="5040" w:hanging="360"/>
+      </w:pPr>
+      <w:rPr>
+        <w:rFonts w:ascii="Symbol" w:hAnsi="Symbol" w:hint="default"/>
+      </w:rPr>
+    </w:lvl>
+    <w:lvl w:ilvl="7" w:tplc="240A0003" w:tentative="1">
+      <w:start w:val="1"/>
+      <w:numFmt w:val="bullet"/>
+      <w:lvlText w:val="o"/>
+      <w:lvlJc w:val="left"/>
+      <w:pPr>
+        <w:ind w:left="5760" w:hanging="360"/>
+      </w:pPr>
+      <w:rPr>
+        <w:rFonts w:ascii="Courier New" w:hAnsi="Courier New" w:cs="Courier New" w:hint="default"/>
+      </w:rPr>
+    </w:lvl>
+    <w:lvl w:ilvl="8" w:tplc="240A0005" w:tentative="1">
+      <w:start w:val="1"/>
+      <w:numFmt w:val="bullet"/>
+      <w:lvlText w:val=""/>
+      <w:lvlJc w:val="left"/>
+      <w:pPr>
+        <w:ind w:left="6480" w:hanging="360"/>
+      </w:pPr>
+      <w:rPr>
+        <w:rFonts w:ascii="Wingdings" w:hAnsi="Wingdings" w:hint="default"/>
+      </w:rPr>
+    </w:lvl>
+  </w:abstractNum>
+  <w:abstractNum w:abstractNumId="7" w15:restartNumberingAfterBreak="0">
+    <w:nsid w:val="78A05294"/>
+    <w:multiLevelType w:val="hybridMultilevel"/>
+    <w:tmpl w:val="26FAB8E6"/>
+    <w:lvl w:ilvl="0" w:tplc="240A0001">
+      <w:start w:val="1"/>
+      <w:numFmt w:val="bullet"/>
+      <w:lvlText w:val=""/>
+      <w:lvlJc w:val="left"/>
+      <w:pPr>
+        <w:ind w:left="720" w:hanging="360"/>
+      </w:pPr>
+      <w:rPr>
+        <w:rFonts w:ascii="Symbol" w:hAnsi="Symbol" w:hint="default"/>
+      </w:rPr>
+    </w:lvl>
+    <w:lvl w:ilvl="1" w:tplc="240A0003" w:tentative="1">
+      <w:start w:val="1"/>
+      <w:numFmt w:val="bullet"/>
+      <w:lvlText w:val="o"/>
+      <w:lvlJc w:val="left"/>
+      <w:pPr>
+        <w:ind w:left="1440" w:hanging="360"/>
+      </w:pPr>
+      <w:rPr>
+        <w:rFonts w:ascii="Courier New" w:hAnsi="Courier New" w:cs="Courier New" w:hint="default"/>
+      </w:rPr>
+    </w:lvl>
+    <w:lvl w:ilvl="2" w:tplc="240A0005" w:tentative="1">
+      <w:start w:val="1"/>
+      <w:numFmt w:val="bullet"/>
+      <w:lvlText w:val=""/>
+      <w:lvlJc w:val="left"/>
+      <w:pPr>
+        <w:ind w:left="2160" w:hanging="360"/>
+      </w:pPr>
+      <w:rPr>
+        <w:rFonts w:ascii="Wingdings" w:hAnsi="Wingdings" w:hint="default"/>
+      </w:rPr>
+    </w:lvl>
+    <w:lvl w:ilvl="3" w:tplc="240A0001" w:tentative="1">
+      <w:start w:val="1"/>
+      <w:numFmt w:val="bullet"/>
+      <w:lvlText w:val=""/>
+      <w:lvlJc w:val="left"/>
+      <w:pPr>
+        <w:ind w:left="2880" w:hanging="360"/>
+      </w:pPr>
+      <w:rPr>
+        <w:rFonts w:ascii="Symbol" w:hAnsi="Symbol" w:hint="default"/>
+      </w:rPr>
+    </w:lvl>
+    <w:lvl w:ilvl="4" w:tplc="240A0003" w:tentative="1">
+      <w:start w:val="1"/>
+      <w:numFmt w:val="bullet"/>
+      <w:lvlText w:val="o"/>
+      <w:lvlJc w:val="left"/>
+      <w:pPr>
+        <w:ind w:left="3600" w:hanging="360"/>
+      </w:pPr>
+      <w:rPr>
+        <w:rFonts w:ascii="Courier New" w:hAnsi="Courier New" w:cs="Courier New" w:hint="default"/>
+      </w:rPr>
+    </w:lvl>
+    <w:lvl w:ilvl="5" w:tplc="240A0005" w:tentative="1">
+      <w:start w:val="1"/>
+      <w:numFmt w:val="bullet"/>
+      <w:lvlText w:val=""/>
+      <w:lvlJc w:val="left"/>
+      <w:pPr>
+        <w:ind w:left="4320" w:hanging="360"/>
+      </w:pPr>
+      <w:rPr>
+        <w:rFonts w:ascii="Wingdings" w:hAnsi="Wingdings" w:hint="default"/>
+      </w:rPr>
+    </w:lvl>
+    <w:lvl w:ilvl="6" w:tplc="240A0001" w:tentative="1">
+      <w:start w:val="1"/>
+      <w:numFmt w:val="bullet"/>
+      <w:lvlText w:val=""/>
+      <w:lvlJc w:val="left"/>
+      <w:pPr>
+        <w:ind w:left="5040" w:hanging="360"/>
+      </w:pPr>
+      <w:rPr>
+        <w:rFonts w:ascii="Symbol" w:hAnsi="Symbol" w:hint="default"/>
+      </w:rPr>
+    </w:lvl>
+    <w:lvl w:ilvl="7" w:tplc="240A0003" w:tentative="1">
+      <w:start w:val="1"/>
+      <w:numFmt w:val="bullet"/>
+      <w:lvlText w:val="o"/>
+      <w:lvlJc w:val="left"/>
+      <w:pPr>
+        <w:ind w:left="5760" w:hanging="360"/>
+      </w:pPr>
+      <w:rPr>
+        <w:rFonts w:ascii="Courier New" w:hAnsi="Courier New" w:cs="Courier New" w:hint="default"/>
+      </w:rPr>
+    </w:lvl>
+    <w:lvl w:ilvl="8" w:tplc="240A0005" w:tentative="1">
+      <w:start w:val="1"/>
+      <w:numFmt w:val="bullet"/>
+      <w:lvlText w:val=""/>
+      <w:lvlJc w:val="left"/>
+      <w:pPr>
+        <w:ind w:left="6480" w:hanging="360"/>
+      </w:pPr>
+      <w:rPr>
+        <w:rFonts w:ascii="Wingdings" w:hAnsi="Wingdings" w:hint="default"/>
+      </w:rPr>
+    </w:lvl>
+  </w:abstractNum>
+  <w:abstractNum w:abstractNumId="8" w15:restartNumberingAfterBreak="0">
+    <w:nsid w:val="7DDC3D21"/>
+    <w:multiLevelType w:val="hybridMultilevel"/>
+    <w:tmpl w:val="A6CA37FE"/>
+    <w:lvl w:ilvl="0" w:tplc="240A0001">
+      <w:start w:val="1"/>
+      <w:numFmt w:val="bullet"/>
+      <w:lvlText w:val=""/>
+      <w:lvlJc w:val="left"/>
+      <w:pPr>
+        <w:ind w:left="720" w:hanging="360"/>
+      </w:pPr>
+      <w:rPr>
+        <w:rFonts w:ascii="Symbol" w:hAnsi="Symbol" w:hint="default"/>
+      </w:rPr>
+    </w:lvl>
+    <w:lvl w:ilvl="1" w:tplc="240A0003" w:tentative="1">
+      <w:start w:val="1"/>
+      <w:numFmt w:val="bullet"/>
+      <w:lvlText w:val="o"/>
+      <w:lvlJc w:val="left"/>
+      <w:pPr>
+        <w:ind w:left="1440" w:hanging="360"/>
+      </w:pPr>
+      <w:rPr>
+        <w:rFonts w:ascii="Courier New" w:hAnsi="Courier New" w:cs="Courier New" w:hint="default"/>
+      </w:rPr>
+    </w:lvl>
+    <w:lvl w:ilvl="2" w:tplc="240A0005" w:tentative="1">
+      <w:start w:val="1"/>
+      <w:numFmt w:val="bullet"/>
+      <w:lvlText w:val=""/>
+      <w:lvlJc w:val="left"/>
+      <w:pPr>
+        <w:ind w:left="2160" w:hanging="360"/>
+      </w:pPr>
+      <w:rPr>
+        <w:rFonts w:ascii="Wingdings" w:hAnsi="Wingdings" w:hint="default"/>
+      </w:rPr>
+    </w:lvl>
+    <w:lvl w:ilvl="3" w:tplc="240A0001" w:tentative="1">
+      <w:start w:val="1"/>
+      <w:numFmt w:val="bullet"/>
+      <w:lvlText w:val=""/>
+      <w:lvlJc w:val="left"/>
+      <w:pPr>
+        <w:ind w:left="2880" w:hanging="360"/>
+      </w:pPr>
+      <w:rPr>
+        <w:rFonts w:ascii="Symbol" w:hAnsi="Symbol" w:hint="default"/>
+      </w:rPr>
+    </w:lvl>
+    <w:lvl w:ilvl="4" w:tplc="240A0003" w:tentative="1">
+      <w:start w:val="1"/>
+      <w:numFmt w:val="bullet"/>
+      <w:lvlText w:val="o"/>
+      <w:lvlJc w:val="left"/>
+      <w:pPr>
+        <w:ind w:left="3600" w:hanging="360"/>
+      </w:pPr>
+      <w:rPr>
+        <w:rFonts w:ascii="Courier New" w:hAnsi="Courier New" w:cs="Courier New" w:hint="default"/>
+      </w:rPr>
+    </w:lvl>
+    <w:lvl w:ilvl="5" w:tplc="240A0005" w:tentative="1">
+      <w:start w:val="1"/>
+      <w:numFmt w:val="bullet"/>
+      <w:lvlText w:val=""/>
+      <w:lvlJc w:val="left"/>
+      <w:pPr>
+        <w:ind w:left="4320" w:hanging="360"/>
+      </w:pPr>
+      <w:rPr>
+        <w:rFonts w:ascii="Wingdings" w:hAnsi="Wingdings" w:hint="default"/>
+      </w:rPr>
+    </w:lvl>
+    <w:lvl w:ilvl="6" w:tplc="240A0001" w:tentative="1">
+      <w:start w:val="1"/>
+      <w:numFmt w:val="bullet"/>
+      <w:lvlText w:val=""/>
+      <w:lvlJc w:val="left"/>
+      <w:pPr>
+        <w:ind w:left="5040" w:hanging="360"/>
+      </w:pPr>
+      <w:rPr>
+        <w:rFonts w:ascii="Symbol" w:hAnsi="Symbol" w:hint="default"/>
+      </w:rPr>
+    </w:lvl>
+    <w:lvl w:ilvl="7" w:tplc="240A0003" w:tentative="1">
+      <w:start w:val="1"/>
+      <w:numFmt w:val="bullet"/>
+      <w:lvlText w:val="o"/>
+      <w:lvlJc w:val="left"/>
+      <w:pPr>
+        <w:ind w:left="5760" w:hanging="360"/>
+      </w:pPr>
+      <w:rPr>
+        <w:rFonts w:ascii="Courier New" w:hAnsi="Courier New" w:cs="Courier New" w:hint="default"/>
+      </w:rPr>
+    </w:lvl>
+    <w:lvl w:ilvl="8" w:tplc="240A0005" w:tentative="1">
+      <w:start w:val="1"/>
+      <w:numFmt w:val="bullet"/>
+      <w:lvlText w:val=""/>
+      <w:lvlJc w:val="left"/>
+      <w:pPr>
+        <w:ind w:left="6480" w:hanging="360"/>
+      </w:pPr>
+      <w:rPr>
+        <w:rFonts w:ascii="Wingdings" w:hAnsi="Wingdings" w:hint="default"/>
+      </w:rPr>
+    </w:lvl>
+  </w:abstractNum>
+  <w:num w:numId="1" w16cid:durableId="1159350146">
+    <w:abstractNumId w:val="7"/>
+  </w:num>
+  <w:num w:numId="2" w16cid:durableId="612329158">
+    <w:abstractNumId w:val="8"/>
+  </w:num>
+  <w:num w:numId="3" w16cid:durableId="631903523">
+    <w:abstractNumId w:val="0"/>
+  </w:num>
+  <w:num w:numId="4" w16cid:durableId="596523827">
+    <w:abstractNumId w:val="5"/>
+  </w:num>
+  <w:num w:numId="5" w16cid:durableId="378552760">
+    <w:abstractNumId w:val="4"/>
+  </w:num>
+  <w:num w:numId="6" w16cid:durableId="983973184">
+    <w:abstractNumId w:val="6"/>
+  </w:num>
+  <w:num w:numId="7" w16cid:durableId="310913627">
+    <w:abstractNumId w:val="2"/>
+  </w:num>
+  <w:num w:numId="8" w16cid:durableId="604072253">
+    <w:abstractNumId w:val="1"/>
+  </w:num>
+  <w:num w:numId="9" w16cid:durableId="1445691244">
+    <w:abstractNumId w:val="3"/>
+  </w:num>
+</w:numbering>
 </file>
 
 <file path=word/styles.xml><?xml version="1.0" encoding="utf-8"?>
@@ -1352,7 +3776,7 @@
       <w:lang w:eastAsia="en-US"/>
     </w:rPr>
   </w:style>
-  <w:style w:type="paragraph" w:styleId="Heading1">
+  <w:style w:type="paragraph" w:styleId="Ttulo1">
     <w:name w:val="heading 1"/>
     <w:basedOn w:val="Normal"/>
     <w:next w:val="Normal"/>
@@ -1370,7 +3794,7 @@
       <w:szCs w:val="48"/>
     </w:rPr>
   </w:style>
-  <w:style w:type="paragraph" w:styleId="Heading2">
+  <w:style w:type="paragraph" w:styleId="Ttulo2">
     <w:name w:val="heading 2"/>
     <w:basedOn w:val="Normal"/>
     <w:next w:val="Normal"/>
@@ -1390,7 +3814,7 @@
       <w:szCs w:val="36"/>
     </w:rPr>
   </w:style>
-  <w:style w:type="paragraph" w:styleId="Heading3">
+  <w:style w:type="paragraph" w:styleId="Ttulo3">
     <w:name w:val="heading 3"/>
     <w:basedOn w:val="Normal"/>
     <w:next w:val="Normal"/>
@@ -1410,7 +3834,7 @@
       <w:szCs w:val="28"/>
     </w:rPr>
   </w:style>
-  <w:style w:type="paragraph" w:styleId="Heading4">
+  <w:style w:type="paragraph" w:styleId="Ttulo4">
     <w:name w:val="heading 4"/>
     <w:basedOn w:val="Normal"/>
     <w:next w:val="Normal"/>
@@ -1430,7 +3854,7 @@
       <w:szCs w:val="24"/>
     </w:rPr>
   </w:style>
-  <w:style w:type="paragraph" w:styleId="Heading5">
+  <w:style w:type="paragraph" w:styleId="Ttulo5">
     <w:name w:val="heading 5"/>
     <w:basedOn w:val="Normal"/>
     <w:next w:val="Normal"/>
@@ -1448,7 +3872,7 @@
       <w:b/>
     </w:rPr>
   </w:style>
-  <w:style w:type="paragraph" w:styleId="Heading6">
+  <w:style w:type="paragraph" w:styleId="Ttulo6">
     <w:name w:val="heading 6"/>
     <w:basedOn w:val="Normal"/>
     <w:next w:val="Normal"/>
@@ -1468,12 +3892,12 @@
       <w:szCs w:val="20"/>
     </w:rPr>
   </w:style>
-  <w:style w:type="character" w:default="1" w:styleId="DefaultParagraphFont">
+  <w:style w:type="character" w:default="1" w:styleId="Fuentedeprrafopredeter">
     <w:name w:val="Default Paragraph Font"/>
     <w:uiPriority w:val="1"/>
     <w:unhideWhenUsed/>
   </w:style>
-  <w:style w:type="table" w:default="1" w:styleId="TableNormal">
+  <w:style w:type="table" w:default="1" w:styleId="Tablanormal">
     <w:name w:val="Normal Table"/>
     <w:uiPriority w:val="99"/>
     <w:semiHidden/>
@@ -1488,7 +3912,7 @@
       </w:tblCellMar>
     </w:tblPr>
   </w:style>
-  <w:style w:type="numbering" w:default="1" w:styleId="NoList">
+  <w:style w:type="numbering" w:default="1" w:styleId="Sinlista">
     <w:name w:val="No List"/>
     <w:uiPriority w:val="99"/>
     <w:semiHidden/>
@@ -1505,7 +3929,7 @@
       </w:tblCellMar>
     </w:tblPr>
   </w:style>
-  <w:style w:type="paragraph" w:styleId="Title">
+  <w:style w:type="paragraph" w:styleId="Ttulo">
     <w:name w:val="Title"/>
     <w:basedOn w:val="Normal"/>
     <w:next w:val="Normal"/>
@@ -1538,7 +3962,7 @@
       </w:tblCellMar>
     </w:tblPr>
   </w:style>
-  <w:style w:type="paragraph" w:styleId="BodyText">
+  <w:style w:type="paragraph" w:styleId="Textoindependiente">
     <w:name w:val="Body Text"/>
     <w:basedOn w:val="Normal"/>
     <w:uiPriority w:val="1"/>
@@ -1550,7 +3974,7 @@
       <w:szCs w:val="28"/>
     </w:rPr>
   </w:style>
-  <w:style w:type="paragraph" w:styleId="ListParagraph">
+  <w:style w:type="paragraph" w:styleId="Prrafodelista">
     <w:name w:val="List Paragraph"/>
     <w:basedOn w:val="Normal"/>
     <w:uiPriority w:val="1"/>
@@ -1562,7 +3986,7 @@
     <w:uiPriority w:val="1"/>
     <w:qFormat/>
   </w:style>
-  <w:style w:type="paragraph" w:styleId="Subtitle">
+  <w:style w:type="paragraph" w:styleId="Subttulo">
     <w:name w:val="Subtitle"/>
     <w:basedOn w:val="Normal"/>
     <w:next w:val="Normal"/>
@@ -1595,9 +4019,9 @@
       <w:tblStyleColBandSize w:val="1"/>
     </w:tblPr>
   </w:style>
-  <w:style w:type="table" w:styleId="TableGridLight">
+  <w:style w:type="table" w:styleId="Tablaconcuadrculaclara">
     <w:name w:val="Grid Table Light"/>
-    <w:basedOn w:val="TableNormal"/>
+    <w:basedOn w:val="Tablanormal"/>
     <w:uiPriority w:val="40"/>
     <w:rsid w:val="00FC6573"/>
     <w:tblPr>
@@ -1611,9 +4035,9 @@
       </w:tblBorders>
     </w:tblPr>
   </w:style>
-  <w:style w:type="table" w:styleId="TableGrid">
+  <w:style w:type="table" w:styleId="Tablaconcuadrcula">
     <w:name w:val="Table Grid"/>
-    <w:basedOn w:val="TableNormal"/>
+    <w:basedOn w:val="Tablanormal"/>
     <w:uiPriority w:val="39"/>
     <w:rsid w:val="00FC6573"/>
     <w:tblPr>
@@ -1914,28 +4338,28 @@
 </file>
 
 <file path=customXml/item1.xml><?xml version="1.0" encoding="utf-8"?>
+<b:Sources xmlns:b="http://schemas.openxmlformats.org/officeDocument/2006/bibliography" xmlns="http://schemas.openxmlformats.org/officeDocument/2006/bibliography" SelectedStyle="\APASixthEditionOfficeOnline.xsl" StyleName="APA" Version="6"/>
+</file>
+
+<file path=customXml/item2.xml><?xml version="1.0" encoding="utf-8"?>
 <go:gDocsCustomXmlDataStorage xmlns:go="http://customooxmlschemas.google.com/" xmlns:r="http://schemas.openxmlformats.org/officeDocument/2006/relationships" uri="GoogleDocsCustomDataVersion2">
   <go:docsCustomData xmlns:go="http://customooxmlschemas.google.com/" roundtripDataSignature="AMtx7mj7AuQPfFMtq3e76TXWCAsazNs3Dw==">CgMxLjA4AHIhMXdVNFJ3UTJmV3Y0Mzk0NmJXZ3BJUTRYajFKemVLUkFO</go:docsCustomData>
 </go:gDocsCustomXmlDataStorage>
 </file>
 
-<file path=customXml/item2.xml><?xml version="1.0" encoding="utf-8"?>
-<b:Sources xmlns:b="http://schemas.openxmlformats.org/officeDocument/2006/bibliography" xmlns="http://schemas.openxmlformats.org/officeDocument/2006/bibliography" SelectedStyle="\APASixthEditionOfficeOnline.xsl" StyleName="APA" Version="6"/>
+<file path=customXml/itemProps1.xml><?xml version="1.0" encoding="utf-8"?>
+<ds:datastoreItem xmlns:ds="http://schemas.openxmlformats.org/officeDocument/2006/customXml" ds:itemID="{E58CD52C-D0F3-49A2-B02A-FD2CCDACA795}">
+  <ds:schemaRefs>
+    <ds:schemaRef ds:uri="http://schemas.openxmlformats.org/officeDocument/2006/bibliography"/>
+  </ds:schemaRefs>
+</ds:datastoreItem>
 </file>
 
-<file path=customXml/itemProps1.xml><?xml version="1.0" encoding="utf-8"?>
+<file path=customXml/itemProps2.xml><?xml version="1.0" encoding="utf-8"?>
 <ds:datastoreItem xmlns:ds="http://schemas.openxmlformats.org/officeDocument/2006/customXml" ds:itemID="{11111111-1234-1234-1234-123412341234}">
   <ds:schemaRefs>
     <ds:schemaRef ds:uri="http://customooxmlschemas.google.com/"/>
     <ds:schemaRef ds:uri="http://schemas.openxmlformats.org/officeDocument/2006/relationships"/>
   </ds:schemaRefs>
 </ds:datastoreItem>
-</file>
-
-<file path=customXml/itemProps2.xml><?xml version="1.0" encoding="utf-8"?>
-<ds:datastoreItem xmlns:ds="http://schemas.openxmlformats.org/officeDocument/2006/customXml" ds:itemID="{E58CD52C-D0F3-49A2-B02A-FD2CCDACA795}">
-  <ds:schemaRefs>
-    <ds:schemaRef ds:uri="http://schemas.openxmlformats.org/officeDocument/2006/bibliography"/>
-  </ds:schemaRefs>
-</ds:datastoreItem>
 </file>
</xml_diff>